<commit_message>
Upgrade docx and add open report
</commit_message>
<xml_diff>
--- a/开题报告.docx
+++ b/开题报告.docx
@@ -37,7 +37,6 @@
               <w:widowControl/>
               <w:jc w:val="center"/>
               <w:rPr>
-                <w:rFonts w:ascii="宋体" w:hAnsi="宋体"/>
                 <w:b/>
                 <w:bCs/>
                 <w:kern w:val="0"/>
@@ -47,7 +46,7 @@
             </w:pPr>
             <w:r>
               <w:rPr>
-                <w:rFonts w:ascii="宋体" w:hAnsi="宋体" w:hint="eastAsia"/>
+                <w:rFonts w:hint="eastAsia"/>
                 <w:b/>
                 <w:bCs/>
                 <w:kern w:val="0"/>
@@ -62,7 +61,7 @@
               <w:widowControl/>
               <w:jc w:val="center"/>
               <w:rPr>
-                <w:rFonts w:ascii="宋体" w:hAnsi="宋体" w:cs="宋体"/>
+                <w:rFonts w:cs="宋体"/>
                 <w:b/>
                 <w:bCs/>
                 <w:kern w:val="0"/>
@@ -72,7 +71,7 @@
             </w:pPr>
             <w:r>
               <w:rPr>
-                <w:rFonts w:ascii="宋体" w:hAnsi="宋体" w:cs="宋体" w:hint="eastAsia"/>
+                <w:rFonts w:cs="宋体" w:hint="eastAsia"/>
                 <w:b/>
                 <w:bCs/>
                 <w:kern w:val="0"/>
@@ -83,7 +82,7 @@
             </w:r>
             <w:r>
               <w:rPr>
-                <w:rFonts w:ascii="宋体" w:hAnsi="宋体" w:cs="宋体" w:hint="eastAsia"/>
+                <w:rFonts w:cs="宋体" w:hint="eastAsia"/>
                 <w:b/>
                 <w:bCs/>
                 <w:kern w:val="0"/>
@@ -94,7 +93,7 @@
             </w:r>
             <w:r>
               <w:rPr>
-                <w:rFonts w:ascii="宋体" w:hAnsi="宋体" w:cs="宋体" w:hint="eastAsia"/>
+                <w:rFonts w:cs="宋体" w:hint="eastAsia"/>
                 <w:b/>
                 <w:bCs/>
                 <w:kern w:val="0"/>
@@ -105,7 +104,7 @@
             </w:r>
             <w:r>
               <w:rPr>
-                <w:rFonts w:ascii="宋体" w:hAnsi="宋体" w:cs="宋体" w:hint="eastAsia"/>
+                <w:rFonts w:cs="宋体" w:hint="eastAsia"/>
                 <w:b/>
                 <w:bCs/>
                 <w:kern w:val="0"/>
@@ -116,7 +115,7 @@
             </w:r>
             <w:r>
               <w:rPr>
-                <w:rFonts w:ascii="宋体" w:hAnsi="宋体" w:cs="宋体" w:hint="eastAsia"/>
+                <w:rFonts w:cs="宋体" w:hint="eastAsia"/>
                 <w:b/>
                 <w:bCs/>
                 <w:kern w:val="0"/>
@@ -127,7 +126,7 @@
             </w:r>
             <w:r>
               <w:rPr>
-                <w:rFonts w:ascii="宋体" w:hAnsi="宋体" w:cs="宋体" w:hint="eastAsia"/>
+                <w:rFonts w:cs="宋体" w:hint="eastAsia"/>
                 <w:b/>
                 <w:bCs/>
                 <w:kern w:val="0"/>
@@ -138,7 +137,7 @@
             </w:r>
             <w:r>
               <w:rPr>
-                <w:rFonts w:ascii="宋体" w:hAnsi="宋体" w:cs="宋体" w:hint="eastAsia"/>
+                <w:rFonts w:cs="宋体" w:hint="eastAsia"/>
                 <w:b/>
                 <w:bCs/>
                 <w:kern w:val="0"/>
@@ -148,7 +147,7 @@
             </w:r>
             <w:r>
               <w:rPr>
-                <w:rFonts w:ascii="宋体" w:hAnsi="宋体" w:cs="宋体" w:hint="eastAsia"/>
+                <w:rFonts w:cs="宋体" w:hint="eastAsia"/>
                 <w:b/>
                 <w:bCs/>
                 <w:kern w:val="0"/>
@@ -174,7 +173,7 @@
               <w:widowControl/>
               <w:ind w:firstLineChars="98" w:firstLine="206"/>
               <w:rPr>
-                <w:rFonts w:ascii="宋体" w:hAnsi="宋体" w:cs="宋体"/>
+                <w:rFonts w:cs="宋体"/>
                 <w:bCs/>
                 <w:kern w:val="0"/>
                 <w:szCs w:val="21"/>
@@ -182,12 +181,21 @@
             </w:pPr>
             <w:r>
               <w:rPr>
-                <w:rFonts w:ascii="宋体" w:hAnsi="宋体" w:cs="宋体" w:hint="eastAsia"/>
+                <w:rFonts w:cs="宋体" w:hint="eastAsia"/>
                 <w:bCs/>
                 <w:kern w:val="0"/>
                 <w:szCs w:val="21"/>
               </w:rPr>
-              <w:t xml:space="preserve">姓名                                    </w:t>
+              <w:t>姓名</w:t>
+            </w:r>
+            <w:r>
+              <w:rPr>
+                <w:rFonts w:cs="宋体" w:hint="eastAsia"/>
+                <w:bCs/>
+                <w:kern w:val="0"/>
+                <w:szCs w:val="21"/>
+              </w:rPr>
+              <w:t xml:space="preserve">                                    </w:t>
             </w:r>
           </w:p>
         </w:tc>
@@ -202,7 +210,7 @@
             <w:pPr>
               <w:widowControl/>
               <w:rPr>
-                <w:rFonts w:ascii="宋体" w:hAnsi="宋体" w:cs="宋体"/>
+                <w:rFonts w:cs="宋体"/>
                 <w:bCs/>
                 <w:kern w:val="0"/>
                 <w:szCs w:val="21"/>
@@ -210,7 +218,7 @@
             </w:pPr>
             <w:r>
               <w:rPr>
-                <w:rFonts w:ascii="宋体" w:hAnsi="宋体" w:cs="宋体" w:hint="eastAsia"/>
+                <w:rFonts w:cs="宋体" w:hint="eastAsia"/>
                 <w:bCs/>
                 <w:kern w:val="0"/>
                 <w:szCs w:val="21"/>
@@ -232,7 +240,7 @@
               <w:widowControl/>
               <w:ind w:right="120" w:firstLineChars="50" w:firstLine="105"/>
               <w:rPr>
-                <w:rFonts w:ascii="宋体" w:hAnsi="宋体" w:cs="宋体"/>
+                <w:rFonts w:cs="宋体"/>
                 <w:bCs/>
                 <w:kern w:val="0"/>
                 <w:szCs w:val="21"/>
@@ -240,12 +248,30 @@
             </w:pPr>
             <w:r>
               <w:rPr>
-                <w:rFonts w:ascii="宋体" w:hAnsi="宋体" w:cs="宋体" w:hint="eastAsia"/>
+                <w:rFonts w:cs="宋体" w:hint="eastAsia"/>
                 <w:bCs/>
                 <w:kern w:val="0"/>
                 <w:szCs w:val="21"/>
               </w:rPr>
-              <w:t>学   院</w:t>
+              <w:t>学</w:t>
+            </w:r>
+            <w:r>
+              <w:rPr>
+                <w:rFonts w:cs="宋体" w:hint="eastAsia"/>
+                <w:bCs/>
+                <w:kern w:val="0"/>
+                <w:szCs w:val="21"/>
+              </w:rPr>
+              <w:t xml:space="preserve">   </w:t>
+            </w:r>
+            <w:r>
+              <w:rPr>
+                <w:rFonts w:cs="宋体" w:hint="eastAsia"/>
+                <w:bCs/>
+                <w:kern w:val="0"/>
+                <w:szCs w:val="21"/>
+              </w:rPr>
+              <w:t>院</w:t>
             </w:r>
           </w:p>
         </w:tc>
@@ -260,14 +286,14 @@
             <w:pPr>
               <w:widowControl/>
               <w:rPr>
-                <w:rFonts w:ascii="宋体" w:hAnsi="宋体" w:cs="宋体"/>
+                <w:rFonts w:cs="宋体"/>
                 <w:kern w:val="0"/>
                 <w:szCs w:val="21"/>
               </w:rPr>
             </w:pPr>
             <w:r>
               <w:rPr>
-                <w:rFonts w:ascii="宋体" w:hAnsi="宋体" w:cs="宋体" w:hint="eastAsia"/>
+                <w:rFonts w:cs="宋体" w:hint="eastAsia"/>
                 <w:kern w:val="0"/>
                 <w:szCs w:val="21"/>
               </w:rPr>
@@ -291,7 +317,7 @@
               <w:widowControl/>
               <w:ind w:firstLineChars="98" w:firstLine="206"/>
               <w:rPr>
-                <w:rFonts w:ascii="宋体" w:hAnsi="宋体" w:cs="宋体"/>
+                <w:rFonts w:cs="宋体"/>
                 <w:bCs/>
                 <w:kern w:val="0"/>
                 <w:szCs w:val="21"/>
@@ -299,12 +325,21 @@
             </w:pPr>
             <w:r>
               <w:rPr>
-                <w:rFonts w:ascii="宋体" w:hAnsi="宋体" w:cs="宋体" w:hint="eastAsia"/>
+                <w:rFonts w:cs="宋体" w:hint="eastAsia"/>
                 <w:bCs/>
                 <w:kern w:val="0"/>
                 <w:szCs w:val="21"/>
               </w:rPr>
-              <w:t xml:space="preserve">学号 </w:t>
+              <w:t>学号</w:t>
+            </w:r>
+            <w:r>
+              <w:rPr>
+                <w:rFonts w:cs="宋体" w:hint="eastAsia"/>
+                <w:bCs/>
+                <w:kern w:val="0"/>
+                <w:szCs w:val="21"/>
+              </w:rPr>
+              <w:t xml:space="preserve"> </w:t>
             </w:r>
           </w:p>
         </w:tc>
@@ -319,7 +354,7 @@
             <w:pPr>
               <w:widowControl/>
               <w:rPr>
-                <w:rFonts w:ascii="宋体" w:hAnsi="宋体" w:cs="宋体"/>
+                <w:rFonts w:cs="宋体"/>
                 <w:bCs/>
                 <w:kern w:val="0"/>
                 <w:szCs w:val="21"/>
@@ -327,7 +362,7 @@
             </w:pPr>
             <w:r>
               <w:rPr>
-                <w:rFonts w:ascii="宋体" w:hAnsi="宋体" w:cs="宋体" w:hint="eastAsia"/>
+                <w:rFonts w:cs="宋体" w:hint="eastAsia"/>
                 <w:bCs/>
                 <w:kern w:val="0"/>
                 <w:szCs w:val="21"/>
@@ -349,7 +384,7 @@
               <w:widowControl/>
               <w:ind w:firstLineChars="50" w:firstLine="105"/>
               <w:rPr>
-                <w:rFonts w:ascii="宋体" w:hAnsi="宋体" w:cs="宋体"/>
+                <w:rFonts w:cs="宋体"/>
                 <w:bCs/>
                 <w:kern w:val="0"/>
                 <w:szCs w:val="21"/>
@@ -357,7 +392,7 @@
             </w:pPr>
             <w:r>
               <w:rPr>
-                <w:rFonts w:ascii="宋体" w:hAnsi="宋体" w:cs="宋体" w:hint="eastAsia"/>
+                <w:rFonts w:cs="宋体" w:hint="eastAsia"/>
                 <w:bCs/>
                 <w:kern w:val="0"/>
                 <w:szCs w:val="21"/>
@@ -377,14 +412,14 @@
             <w:pPr>
               <w:widowControl/>
               <w:rPr>
-                <w:rFonts w:ascii="宋体" w:hAnsi="宋体" w:cs="宋体"/>
+                <w:rFonts w:cs="宋体"/>
                 <w:kern w:val="0"/>
                 <w:szCs w:val="21"/>
               </w:rPr>
             </w:pPr>
             <w:r>
               <w:rPr>
-                <w:rFonts w:ascii="宋体" w:hAnsi="宋体" w:cs="宋体" w:hint="eastAsia"/>
+                <w:rFonts w:cs="宋体" w:hint="eastAsia"/>
                 <w:kern w:val="0"/>
                 <w:szCs w:val="21"/>
               </w:rPr>
@@ -411,7 +446,7 @@
               <w:widowControl/>
               <w:ind w:firstLineChars="98" w:firstLine="206"/>
               <w:rPr>
-                <w:rFonts w:ascii="宋体" w:hAnsi="宋体" w:cs="宋体"/>
+                <w:rFonts w:cs="宋体"/>
                 <w:bCs/>
                 <w:kern w:val="0"/>
                 <w:szCs w:val="21"/>
@@ -419,7 +454,7 @@
             </w:pPr>
             <w:r>
               <w:rPr>
-                <w:rFonts w:ascii="宋体" w:hAnsi="宋体" w:cs="宋体" w:hint="eastAsia"/>
+                <w:rFonts w:cs="宋体" w:hint="eastAsia"/>
                 <w:bCs/>
                 <w:kern w:val="0"/>
                 <w:szCs w:val="21"/>
@@ -442,7 +477,7 @@
             <w:pPr>
               <w:widowControl/>
               <w:rPr>
-                <w:rFonts w:ascii="宋体" w:hAnsi="宋体" w:cs="宋体"/>
+                <w:rFonts w:cs="宋体"/>
                 <w:bCs/>
                 <w:kern w:val="0"/>
                 <w:szCs w:val="21"/>
@@ -450,7 +485,7 @@
             </w:pPr>
             <w:r>
               <w:rPr>
-                <w:rFonts w:ascii="宋体" w:hAnsi="宋体" w:cs="宋体" w:hint="eastAsia"/>
+                <w:rFonts w:cs="宋体" w:hint="eastAsia"/>
                 <w:bCs/>
                 <w:kern w:val="0"/>
                 <w:szCs w:val="21"/>
@@ -474,7 +509,7 @@
             <w:pPr>
               <w:ind w:firstLineChars="49" w:firstLine="103"/>
               <w:rPr>
-                <w:rFonts w:ascii="宋体" w:hAnsi="宋体" w:cs="宋体"/>
+                <w:rFonts w:cs="宋体"/>
                 <w:b/>
                 <w:bCs/>
                 <w:sz w:val="24"/>
@@ -547,14 +582,14 @@
             <w:pPr>
               <w:widowControl/>
               <w:rPr>
-                <w:rFonts w:ascii="宋体" w:hAnsi="宋体" w:cs="宋体"/>
+                <w:rFonts w:cs="宋体"/>
                 <w:kern w:val="0"/>
                 <w:szCs w:val="21"/>
               </w:rPr>
             </w:pPr>
             <w:r>
               <w:rPr>
-                <w:rFonts w:ascii="宋体" w:hAnsi="宋体" w:cs="宋体" w:hint="eastAsia"/>
+                <w:rFonts w:cs="宋体" w:hint="eastAsia"/>
                 <w:kern w:val="0"/>
                 <w:szCs w:val="21"/>
               </w:rPr>
@@ -637,14 +672,14 @@
             <w:pPr>
               <w:widowControl/>
               <w:rPr>
-                <w:rFonts w:ascii="宋体" w:hAnsi="宋体" w:cs="宋体"/>
+                <w:rFonts w:cs="宋体"/>
                 <w:kern w:val="0"/>
                 <w:szCs w:val="21"/>
               </w:rPr>
             </w:pPr>
             <w:r>
               <w:rPr>
-                <w:rFonts w:ascii="宋体" w:hAnsi="宋体" w:cs="宋体" w:hint="eastAsia"/>
+                <w:rFonts w:cs="宋体" w:hint="eastAsia"/>
                 <w:kern w:val="0"/>
                 <w:szCs w:val="21"/>
               </w:rPr>
@@ -652,7 +687,7 @@
             </w:r>
             <w:r>
               <w:rPr>
-                <w:rFonts w:ascii="宋体" w:hAnsi="宋体" w:cs="宋体" w:hint="eastAsia"/>
+                <w:rFonts w:cs="宋体" w:hint="eastAsia"/>
                 <w:kern w:val="0"/>
                 <w:szCs w:val="21"/>
               </w:rPr>
@@ -713,14 +748,14 @@
             <w:pPr>
               <w:widowControl/>
               <w:rPr>
-                <w:rFonts w:ascii="宋体" w:hAnsi="宋体" w:cs="宋体"/>
+                <w:rFonts w:cs="宋体"/>
                 <w:kern w:val="0"/>
                 <w:szCs w:val="21"/>
               </w:rPr>
             </w:pPr>
             <w:r>
               <w:rPr>
-                <w:rFonts w:ascii="宋体" w:hAnsi="宋体" w:cs="宋体" w:hint="eastAsia"/>
+                <w:rFonts w:cs="宋体" w:hint="eastAsia"/>
                 <w:kern w:val="0"/>
                 <w:szCs w:val="21"/>
               </w:rPr>
@@ -728,7 +763,7 @@
             </w:r>
             <w:r>
               <w:rPr>
-                <w:rFonts w:ascii="宋体" w:hAnsi="宋体" w:cs="宋体" w:hint="eastAsia"/>
+                <w:rFonts w:cs="宋体" w:hint="eastAsia"/>
                 <w:kern w:val="0"/>
                 <w:szCs w:val="21"/>
               </w:rPr>
@@ -782,7 +817,7 @@
             </w:r>
             <w:r>
               <w:rPr>
-                <w:rFonts w:ascii="宋体" w:hAnsi="宋体" w:cs="宋体" w:hint="eastAsia"/>
+                <w:rFonts w:cs="宋体" w:hint="eastAsia"/>
                 <w:kern w:val="0"/>
                 <w:szCs w:val="21"/>
               </w:rPr>
@@ -811,26 +846,34 @@
             <w:pPr>
               <w:widowControl/>
               <w:rPr>
-                <w:rFonts w:ascii="宋体" w:hAnsi="宋体" w:cs="宋体"/>
+                <w:rFonts w:cs="宋体"/>
                 <w:kern w:val="0"/>
                 <w:szCs w:val="21"/>
               </w:rPr>
             </w:pPr>
             <w:r>
               <w:rPr>
-                <w:rFonts w:ascii="宋体" w:hAnsi="宋体" w:cs="宋体" w:hint="eastAsia"/>
-                <w:kern w:val="0"/>
-                <w:szCs w:val="21"/>
-              </w:rPr>
-              <w:t>与会专家</w:t>
-            </w:r>
-            <w:r>
-              <w:rPr>
-                <w:rFonts w:ascii="宋体" w:hAnsi="宋体" w:cs="宋体" w:hint="eastAsia"/>
-                <w:kern w:val="0"/>
-                <w:szCs w:val="21"/>
-              </w:rPr>
-              <w:t>姓名、单位3-5人</w:t>
+                <w:rFonts w:cs="宋体" w:hint="eastAsia"/>
+                <w:kern w:val="0"/>
+                <w:szCs w:val="21"/>
+              </w:rPr>
+              <w:t>与会专家姓名、单位</w:t>
+            </w:r>
+            <w:r>
+              <w:rPr>
+                <w:rFonts w:cs="宋体" w:hint="eastAsia"/>
+                <w:kern w:val="0"/>
+                <w:szCs w:val="21"/>
+              </w:rPr>
+              <w:t>3-5</w:t>
+            </w:r>
+            <w:r>
+              <w:rPr>
+                <w:rFonts w:cs="宋体" w:hint="eastAsia"/>
+                <w:kern w:val="0"/>
+                <w:szCs w:val="21"/>
+              </w:rPr>
+              <w:t>人</w:t>
             </w:r>
           </w:p>
         </w:tc>
@@ -899,7 +942,7 @@
             <w:pPr>
               <w:widowControl/>
               <w:rPr>
-                <w:rFonts w:ascii="宋体" w:hAnsi="宋体" w:cs="宋体"/>
+                <w:rFonts w:cs="宋体"/>
                 <w:kern w:val="0"/>
                 <w:szCs w:val="21"/>
               </w:rPr>
@@ -972,7 +1015,7 @@
             <w:pPr>
               <w:widowControl/>
               <w:rPr>
-                <w:rFonts w:ascii="宋体" w:hAnsi="宋体" w:cs="宋体"/>
+                <w:rFonts w:cs="宋体"/>
                 <w:kern w:val="0"/>
                 <w:szCs w:val="21"/>
               </w:rPr>
@@ -1046,14 +1089,14 @@
               <w:widowControl/>
               <w:jc w:val="center"/>
               <w:rPr>
-                <w:rFonts w:ascii="宋体" w:hAnsi="宋体" w:cs="宋体"/>
+                <w:rFonts w:cs="宋体"/>
                 <w:kern w:val="0"/>
                 <w:szCs w:val="21"/>
               </w:rPr>
             </w:pPr>
             <w:r>
               <w:rPr>
-                <w:rFonts w:ascii="宋体" w:hAnsi="宋体" w:cs="宋体" w:hint="eastAsia"/>
+                <w:rFonts w:cs="宋体" w:hint="eastAsia"/>
                 <w:kern w:val="0"/>
                 <w:szCs w:val="21"/>
               </w:rPr>
@@ -1065,14 +1108,14 @@
               <w:widowControl/>
               <w:jc w:val="center"/>
               <w:rPr>
-                <w:rFonts w:ascii="宋体" w:hAnsi="宋体" w:cs="宋体"/>
+                <w:rFonts w:cs="宋体"/>
                 <w:kern w:val="0"/>
                 <w:szCs w:val="21"/>
               </w:rPr>
             </w:pPr>
             <w:r>
               <w:rPr>
-                <w:rFonts w:ascii="宋体" w:hAnsi="宋体" w:cs="宋体" w:hint="eastAsia"/>
+                <w:rFonts w:cs="宋体" w:hint="eastAsia"/>
                 <w:kern w:val="0"/>
                 <w:szCs w:val="21"/>
               </w:rPr>
@@ -1084,14 +1127,14 @@
               <w:widowControl/>
               <w:jc w:val="center"/>
               <w:rPr>
-                <w:rFonts w:ascii="宋体" w:hAnsi="宋体" w:cs="宋体"/>
+                <w:rFonts w:cs="宋体"/>
                 <w:kern w:val="0"/>
                 <w:szCs w:val="21"/>
               </w:rPr>
             </w:pPr>
             <w:r>
               <w:rPr>
-                <w:rFonts w:ascii="宋体" w:hAnsi="宋体" w:cs="宋体" w:hint="eastAsia"/>
+                <w:rFonts w:cs="宋体" w:hint="eastAsia"/>
                 <w:kern w:val="0"/>
                 <w:szCs w:val="21"/>
               </w:rPr>
@@ -1116,14 +1159,14 @@
               <w:widowControl/>
               <w:jc w:val="left"/>
               <w:rPr>
-                <w:rFonts w:ascii="宋体" w:hAnsi="宋体" w:cs="宋体"/>
+                <w:rFonts w:cs="宋体"/>
                 <w:kern w:val="0"/>
                 <w:szCs w:val="21"/>
               </w:rPr>
             </w:pPr>
             <w:r>
               <w:rPr>
-                <w:rFonts w:ascii="宋体" w:hAnsi="宋体" w:cs="宋体" w:hint="eastAsia"/>
+                <w:rFonts w:cs="宋体" w:hint="eastAsia"/>
                 <w:kern w:val="0"/>
                 <w:szCs w:val="21"/>
               </w:rPr>
@@ -1131,7 +1174,7 @@
             </w:r>
             <w:r>
               <w:rPr>
-                <w:rFonts w:ascii="宋体" w:hAnsi="宋体" w:cs="宋体" w:hint="eastAsia"/>
+                <w:rFonts w:cs="宋体" w:hint="eastAsia"/>
                 <w:kern w:val="0"/>
                 <w:szCs w:val="21"/>
               </w:rPr>
@@ -1161,18 +1204,50 @@
               <w:widowControl/>
               <w:jc w:val="center"/>
               <w:rPr>
-                <w:rFonts w:ascii="宋体" w:hAnsi="宋体" w:cs="宋体"/>
+                <w:rFonts w:cs="宋体"/>
                 <w:kern w:val="0"/>
                 <w:szCs w:val="21"/>
               </w:rPr>
             </w:pPr>
             <w:r>
               <w:rPr>
-                <w:rFonts w:ascii="宋体" w:hAnsi="宋体" w:cs="宋体" w:hint="eastAsia"/>
-                <w:kern w:val="0"/>
-                <w:szCs w:val="21"/>
-              </w:rPr>
-              <w:t>开题     结果    （划圈）</w:t>
+                <w:rFonts w:cs="宋体" w:hint="eastAsia"/>
+                <w:kern w:val="0"/>
+                <w:szCs w:val="21"/>
+              </w:rPr>
+              <w:t>开题</w:t>
+            </w:r>
+            <w:r>
+              <w:rPr>
+                <w:rFonts w:cs="宋体" w:hint="eastAsia"/>
+                <w:kern w:val="0"/>
+                <w:szCs w:val="21"/>
+              </w:rPr>
+              <w:t xml:space="preserve">     </w:t>
+            </w:r>
+            <w:r>
+              <w:rPr>
+                <w:rFonts w:cs="宋体" w:hint="eastAsia"/>
+                <w:kern w:val="0"/>
+                <w:szCs w:val="21"/>
+              </w:rPr>
+              <w:t>结果</w:t>
+            </w:r>
+            <w:r>
+              <w:rPr>
+                <w:rFonts w:cs="宋体" w:hint="eastAsia"/>
+                <w:kern w:val="0"/>
+                <w:szCs w:val="21"/>
+              </w:rPr>
+              <w:t xml:space="preserve">    </w:t>
+            </w:r>
+            <w:r>
+              <w:rPr>
+                <w:rFonts w:cs="宋体" w:hint="eastAsia"/>
+                <w:kern w:val="0"/>
+                <w:szCs w:val="21"/>
+              </w:rPr>
+              <w:t>（划圈）</w:t>
             </w:r>
           </w:p>
         </w:tc>
@@ -1196,7 +1271,7 @@
               <w:ind w:firstLineChars="300" w:firstLine="630"/>
               <w:jc w:val="left"/>
               <w:rPr>
-                <w:rFonts w:ascii="宋体" w:hAnsi="宋体" w:cs="宋体"/>
+                <w:rFonts w:cs="宋体"/>
                 <w:kern w:val="0"/>
                 <w:szCs w:val="21"/>
               </w:rPr>
@@ -1208,14 +1283,14 @@
               <w:ind w:firstLineChars="350" w:firstLine="735"/>
               <w:jc w:val="left"/>
               <w:rPr>
-                <w:rFonts w:ascii="宋体" w:hAnsi="宋体" w:cs="宋体"/>
+                <w:rFonts w:cs="宋体"/>
                 <w:kern w:val="0"/>
                 <w:szCs w:val="21"/>
               </w:rPr>
             </w:pPr>
             <w:r>
               <w:rPr>
-                <w:rFonts w:ascii="宋体" w:hAnsi="宋体" w:cs="宋体"/>
+                <w:rFonts w:cs="宋体"/>
                 <w:noProof/>
                 <w:kern w:val="0"/>
                 <w:szCs w:val="21"/>
@@ -1292,7 +1367,7 @@
             </w:r>
             <w:r>
               <w:rPr>
-                <w:rFonts w:ascii="宋体" w:hAnsi="宋体" w:cs="宋体" w:hint="eastAsia"/>
+                <w:rFonts w:cs="宋体" w:hint="eastAsia"/>
                 <w:kern w:val="0"/>
                 <w:szCs w:val="21"/>
               </w:rPr>
@@ -1304,7 +1379,7 @@
               <w:widowControl/>
               <w:jc w:val="left"/>
               <w:rPr>
-                <w:rFonts w:ascii="宋体" w:hAnsi="宋体" w:cs="宋体"/>
+                <w:rFonts w:cs="宋体"/>
                 <w:kern w:val="0"/>
                 <w:szCs w:val="21"/>
               </w:rPr>
@@ -1316,14 +1391,14 @@
               <w:ind w:firstLineChars="350" w:firstLine="735"/>
               <w:jc w:val="left"/>
               <w:rPr>
-                <w:rFonts w:ascii="宋体" w:hAnsi="宋体" w:cs="宋体"/>
+                <w:rFonts w:cs="宋体"/>
                 <w:kern w:val="0"/>
                 <w:szCs w:val="21"/>
               </w:rPr>
             </w:pPr>
             <w:r>
               <w:rPr>
-                <w:rFonts w:ascii="宋体" w:hAnsi="宋体" w:cs="宋体"/>
+                <w:rFonts w:cs="宋体"/>
                 <w:noProof/>
                 <w:kern w:val="0"/>
                 <w:szCs w:val="21"/>
@@ -1396,7 +1471,7 @@
             </w:r>
             <w:r>
               <w:rPr>
-                <w:rFonts w:ascii="宋体" w:hAnsi="宋体" w:cs="宋体" w:hint="eastAsia"/>
+                <w:rFonts w:cs="宋体" w:hint="eastAsia"/>
                 <w:kern w:val="0"/>
                 <w:szCs w:val="21"/>
               </w:rPr>
@@ -1408,7 +1483,7 @@
               <w:widowControl/>
               <w:jc w:val="left"/>
               <w:rPr>
-                <w:rFonts w:ascii="宋体" w:hAnsi="宋体" w:cs="宋体"/>
+                <w:rFonts w:cs="宋体"/>
                 <w:kern w:val="0"/>
                 <w:szCs w:val="21"/>
               </w:rPr>
@@ -1419,14 +1494,13 @@
               <w:widowControl/>
               <w:jc w:val="left"/>
               <w:rPr>
-                <w:rFonts w:ascii="宋体" w:hAnsi="宋体"/>
                 <w:kern w:val="0"/>
                 <w:szCs w:val="21"/>
               </w:rPr>
             </w:pPr>
             <w:r>
               <w:rPr>
-                <w:rFonts w:ascii="宋体" w:hAnsi="宋体" w:hint="eastAsia"/>
+                <w:rFonts w:hint="eastAsia"/>
                 <w:b/>
                 <w:kern w:val="0"/>
                 <w:szCs w:val="21"/>
@@ -1435,15 +1509,47 @@
             </w:r>
             <w:r>
               <w:rPr>
-                <w:rFonts w:ascii="宋体" w:hAnsi="宋体" w:hint="eastAsia"/>
-                <w:kern w:val="0"/>
-                <w:szCs w:val="21"/>
-              </w:rPr>
-              <w:t xml:space="preserve">                                   年     月  </w:t>
-            </w:r>
-            <w:r>
-              <w:rPr>
-                <w:rFonts w:ascii="宋体" w:hAnsi="宋体" w:hint="eastAsia"/>
+                <w:rFonts w:hint="eastAsia"/>
+                <w:kern w:val="0"/>
+                <w:szCs w:val="21"/>
+              </w:rPr>
+              <w:t xml:space="preserve">                                   </w:t>
+            </w:r>
+            <w:r>
+              <w:rPr>
+                <w:rFonts w:hint="eastAsia"/>
+                <w:kern w:val="0"/>
+                <w:szCs w:val="21"/>
+              </w:rPr>
+              <w:t>年</w:t>
+            </w:r>
+            <w:r>
+              <w:rPr>
+                <w:rFonts w:hint="eastAsia"/>
+                <w:kern w:val="0"/>
+                <w:szCs w:val="21"/>
+              </w:rPr>
+              <w:t xml:space="preserve">     </w:t>
+            </w:r>
+            <w:r>
+              <w:rPr>
+                <w:rFonts w:hint="eastAsia"/>
+                <w:kern w:val="0"/>
+                <w:szCs w:val="21"/>
+              </w:rPr>
+              <w:t>月</w:t>
+            </w:r>
+            <w:r>
+              <w:rPr>
+                <w:rFonts w:hint="eastAsia"/>
+                <w:kern w:val="0"/>
+                <w:szCs w:val="21"/>
+              </w:rPr>
+              <w:t xml:space="preserve">  </w:t>
+            </w:r>
+            <w:r>
+              <w:rPr>
+                <w:rFonts w:hint="eastAsia"/>
                 <w:kern w:val="0"/>
                 <w:szCs w:val="21"/>
               </w:rPr>
@@ -1451,11 +1557,19 @@
             </w:r>
             <w:r>
               <w:rPr>
-                <w:rFonts w:ascii="宋体" w:hAnsi="宋体" w:hint="eastAsia"/>
-                <w:kern w:val="0"/>
-                <w:szCs w:val="21"/>
-              </w:rPr>
-              <w:t xml:space="preserve">  日</w:t>
+                <w:rFonts w:hint="eastAsia"/>
+                <w:kern w:val="0"/>
+                <w:szCs w:val="21"/>
+              </w:rPr>
+              <w:t xml:space="preserve">  </w:t>
+            </w:r>
+            <w:r>
+              <w:rPr>
+                <w:rFonts w:hint="eastAsia"/>
+                <w:kern w:val="0"/>
+                <w:szCs w:val="21"/>
+              </w:rPr>
+              <w:t>日</w:t>
             </w:r>
           </w:p>
         </w:tc>
@@ -1482,7 +1596,7 @@
               <w:widowControl/>
               <w:jc w:val="left"/>
               <w:rPr>
-                <w:rFonts w:ascii="宋体" w:hAnsi="宋体" w:cs="宋体"/>
+                <w:rFonts w:cs="宋体"/>
                 <w:kern w:val="0"/>
                 <w:sz w:val="18"/>
                 <w:szCs w:val="18"/>
@@ -1490,7 +1604,7 @@
             </w:pPr>
             <w:r>
               <w:rPr>
-                <w:rFonts w:ascii="宋体" w:hAnsi="宋体" w:cs="宋体" w:hint="eastAsia"/>
+                <w:rFonts w:cs="宋体" w:hint="eastAsia"/>
                 <w:kern w:val="0"/>
                 <w:sz w:val="18"/>
                 <w:szCs w:val="18"/>
@@ -1507,7 +1621,7 @@
             </w:r>
             <w:r>
               <w:rPr>
-                <w:rFonts w:ascii="宋体" w:hAnsi="宋体" w:cs="宋体" w:hint="eastAsia"/>
+                <w:rFonts w:cs="宋体" w:hint="eastAsia"/>
                 <w:kern w:val="0"/>
                 <w:sz w:val="18"/>
                 <w:szCs w:val="18"/>
@@ -1516,7 +1630,7 @@
             </w:r>
             <w:r>
               <w:rPr>
-                <w:rFonts w:ascii="宋体" w:hAnsi="宋体" w:cs="宋体" w:hint="eastAsia"/>
+                <w:rFonts w:cs="宋体" w:hint="eastAsia"/>
                 <w:kern w:val="0"/>
                 <w:sz w:val="18"/>
                 <w:szCs w:val="18"/>
@@ -1525,7 +1639,7 @@
             </w:r>
             <w:r>
               <w:rPr>
-                <w:rFonts w:ascii="宋体" w:hAnsi="宋体" w:cs="宋体" w:hint="eastAsia"/>
+                <w:rFonts w:cs="宋体" w:hint="eastAsia"/>
                 <w:kern w:val="0"/>
                 <w:sz w:val="18"/>
                 <w:szCs w:val="18"/>
@@ -1534,7 +1648,7 @@
             </w:r>
             <w:r>
               <w:rPr>
-                <w:rFonts w:ascii="宋体" w:hAnsi="宋体" w:cs="宋体" w:hint="eastAsia"/>
+                <w:rFonts w:cs="宋体" w:hint="eastAsia"/>
                 <w:kern w:val="0"/>
                 <w:sz w:val="18"/>
                 <w:szCs w:val="18"/>
@@ -1543,7 +1657,7 @@
             </w:r>
             <w:r>
               <w:rPr>
-                <w:rFonts w:ascii="宋体" w:hAnsi="宋体" w:cs="宋体" w:hint="eastAsia"/>
+                <w:rFonts w:cs="宋体" w:hint="eastAsia"/>
                 <w:kern w:val="0"/>
                 <w:sz w:val="18"/>
                 <w:szCs w:val="18"/>
@@ -1552,7 +1666,7 @@
             </w:r>
             <w:r>
               <w:rPr>
-                <w:rFonts w:ascii="宋体" w:hAnsi="宋体" w:cs="宋体" w:hint="eastAsia"/>
+                <w:rFonts w:cs="宋体" w:hint="eastAsia"/>
                 <w:kern w:val="0"/>
                 <w:sz w:val="18"/>
                 <w:szCs w:val="18"/>
@@ -1561,7 +1675,7 @@
             </w:r>
             <w:r>
               <w:rPr>
-                <w:rFonts w:ascii="宋体" w:hAnsi="宋体" w:cs="宋体" w:hint="eastAsia"/>
+                <w:rFonts w:cs="宋体" w:hint="eastAsia"/>
                 <w:kern w:val="0"/>
                 <w:sz w:val="18"/>
                 <w:szCs w:val="18"/>
@@ -1570,7 +1684,7 @@
             </w:r>
             <w:r>
               <w:rPr>
-                <w:rFonts w:ascii="宋体" w:hAnsi="宋体" w:cs="宋体" w:hint="eastAsia"/>
+                <w:rFonts w:cs="宋体" w:hint="eastAsia"/>
                 <w:kern w:val="0"/>
                 <w:sz w:val="18"/>
                 <w:szCs w:val="18"/>
@@ -1579,7 +1693,7 @@
             </w:r>
             <w:r>
               <w:rPr>
-                <w:rFonts w:ascii="宋体" w:hAnsi="宋体" w:cs="宋体" w:hint="eastAsia"/>
+                <w:rFonts w:cs="宋体" w:hint="eastAsia"/>
                 <w:kern w:val="0"/>
                 <w:sz w:val="18"/>
                 <w:szCs w:val="18"/>
@@ -1588,7 +1702,7 @@
             </w:r>
             <w:r>
               <w:rPr>
-                <w:rFonts w:ascii="宋体" w:hAnsi="宋体" w:cs="宋体" w:hint="eastAsia"/>
+                <w:rFonts w:cs="宋体" w:hint="eastAsia"/>
                 <w:kern w:val="0"/>
                 <w:sz w:val="18"/>
                 <w:szCs w:val="18"/>
@@ -1597,7 +1711,7 @@
             </w:r>
             <w:r>
               <w:rPr>
-                <w:rFonts w:ascii="宋体" w:hAnsi="宋体" w:cs="宋体" w:hint="eastAsia"/>
+                <w:rFonts w:cs="宋体" w:hint="eastAsia"/>
                 <w:kern w:val="0"/>
                 <w:sz w:val="18"/>
                 <w:szCs w:val="18"/>
@@ -1606,7 +1720,7 @@
             </w:r>
             <w:r>
               <w:rPr>
-                <w:rFonts w:ascii="宋体" w:hAnsi="宋体" w:cs="宋体" w:hint="eastAsia"/>
+                <w:rFonts w:cs="宋体" w:hint="eastAsia"/>
                 <w:kern w:val="0"/>
                 <w:sz w:val="18"/>
                 <w:szCs w:val="18"/>
@@ -1617,7 +1731,7 @@
           <w:p>
             <w:pPr>
               <w:rPr>
-                <w:rFonts w:ascii="宋体" w:hAnsi="宋体" w:cs="宋体"/>
+                <w:rFonts w:cs="宋体"/>
                 <w:b/>
                 <w:bCs/>
                 <w:kern w:val="0"/>
@@ -1626,7 +1740,7 @@
             </w:pPr>
             <w:r>
               <w:rPr>
-                <w:rFonts w:ascii="宋体" w:hAnsi="宋体" w:hint="eastAsia"/>
+                <w:rFonts w:hint="eastAsia"/>
                 <w:b/>
                 <w:bCs/>
                 <w:kern w:val="0"/>
@@ -1637,7 +1751,7 @@
             </w:r>
             <w:r>
               <w:rPr>
-                <w:rFonts w:ascii="宋体" w:hAnsi="宋体" w:cs="宋体" w:hint="eastAsia"/>
+                <w:rFonts w:cs="宋体" w:hint="eastAsia"/>
                 <w:b/>
                 <w:bCs/>
                 <w:kern w:val="0"/>
@@ -1648,7 +1762,7 @@
             </w:r>
             <w:r>
               <w:rPr>
-                <w:rFonts w:ascii="宋体" w:hAnsi="宋体" w:cs="宋体" w:hint="eastAsia"/>
+                <w:rFonts w:cs="宋体" w:hint="eastAsia"/>
                 <w:b/>
                 <w:bCs/>
                 <w:kern w:val="0"/>
@@ -1659,7 +1773,7 @@
             </w:r>
             <w:r>
               <w:rPr>
-                <w:rFonts w:ascii="宋体" w:hAnsi="宋体" w:cs="宋体" w:hint="eastAsia"/>
+                <w:rFonts w:cs="宋体" w:hint="eastAsia"/>
                 <w:bCs/>
                 <w:kern w:val="0"/>
                 <w:sz w:val="18"/>
@@ -1669,7 +1783,7 @@
             </w:r>
             <w:r>
               <w:rPr>
-                <w:rFonts w:ascii="宋体" w:hAnsi="宋体" w:cs="宋体" w:hint="eastAsia"/>
+                <w:rFonts w:cs="宋体" w:hint="eastAsia"/>
                 <w:bCs/>
                 <w:kern w:val="0"/>
                 <w:sz w:val="18"/>
@@ -1679,22 +1793,23 @@
             </w:r>
             <w:r>
               <w:rPr>
-                <w:rFonts w:ascii="宋体" w:hAnsi="宋体" w:cs="宋体" w:hint="eastAsia"/>
+                <w:rFonts w:cs="宋体" w:hint="eastAsia"/>
                 <w:bCs/>
                 <w:kern w:val="0"/>
                 <w:sz w:val="18"/>
                 <w:szCs w:val="18"/>
               </w:rPr>
-              <w:t>3份</w:t>
-            </w:r>
-            <w:r>
-              <w:rPr>
-                <w:rFonts w:hint="eastAsia"/>
+              <w:t>3</w:t>
+            </w:r>
+            <w:r>
+              <w:rPr>
+                <w:rFonts w:cs="宋体" w:hint="eastAsia"/>
+                <w:bCs/>
                 <w:kern w:val="0"/>
                 <w:sz w:val="18"/>
                 <w:szCs w:val="18"/>
               </w:rPr>
-              <w:t>交学院</w:t>
+              <w:t>份</w:t>
             </w:r>
             <w:r>
               <w:rPr>
@@ -1703,7 +1818,7 @@
                 <w:sz w:val="18"/>
                 <w:szCs w:val="18"/>
               </w:rPr>
-              <w:t>安排</w:t>
+              <w:t>交学院</w:t>
             </w:r>
             <w:r>
               <w:rPr>
@@ -1712,7 +1827,7 @@
                 <w:sz w:val="18"/>
                 <w:szCs w:val="18"/>
               </w:rPr>
-              <w:t>开题</w:t>
+              <w:t>安排</w:t>
             </w:r>
             <w:r>
               <w:rPr>
@@ -1721,7 +1836,7 @@
                 <w:sz w:val="18"/>
                 <w:szCs w:val="18"/>
               </w:rPr>
-              <w:t>。</w:t>
+              <w:t>开题。</w:t>
             </w:r>
             <w:r>
               <w:rPr>
@@ -1738,7 +1853,7 @@
     <w:p>
       <w:pPr>
         <w:rPr>
-          <w:rFonts w:ascii="宋体" w:hAnsi="宋体" w:cs="宋体"/>
+          <w:rFonts w:cs="宋体"/>
           <w:b/>
           <w:bCs/>
           <w:kern w:val="0"/>
@@ -1750,7 +1865,6 @@
       <w:pPr>
         <w:ind w:firstLineChars="1140" w:firstLine="3204"/>
         <w:rPr>
-          <w:rFonts w:ascii="宋体" w:hAnsi="宋体"/>
           <w:b/>
           <w:bCs/>
           <w:kern w:val="0"/>
@@ -1763,7 +1877,6 @@
       <w:pPr>
         <w:ind w:firstLineChars="1140" w:firstLine="3204"/>
         <w:rPr>
-          <w:rFonts w:ascii="宋体" w:hAnsi="宋体"/>
           <w:b/>
           <w:bCs/>
           <w:kern w:val="0"/>
@@ -1776,7 +1889,6 @@
       <w:pPr>
         <w:ind w:firstLineChars="1140" w:firstLine="3433"/>
         <w:rPr>
-          <w:rFonts w:ascii="宋体" w:hAnsi="宋体"/>
           <w:b/>
           <w:bCs/>
           <w:kern w:val="0"/>
@@ -1786,7 +1898,7 @@
       </w:pPr>
       <w:r>
         <w:rPr>
-          <w:rFonts w:ascii="宋体" w:hAnsi="宋体" w:hint="eastAsia"/>
+          <w:rFonts w:hint="eastAsia"/>
           <w:b/>
           <w:bCs/>
           <w:kern w:val="0"/>
@@ -1800,7 +1912,7 @@
       <w:pPr>
         <w:ind w:firstLineChars="640" w:firstLine="1928"/>
         <w:rPr>
-          <w:rFonts w:ascii="宋体" w:hAnsi="宋体" w:cs="宋体"/>
+          <w:rFonts w:cs="宋体"/>
           <w:b/>
           <w:bCs/>
           <w:kern w:val="0"/>
@@ -1810,7 +1922,7 @@
       </w:pPr>
       <w:r>
         <w:rPr>
-          <w:rFonts w:ascii="宋体" w:hAnsi="宋体" w:cs="宋体" w:hint="eastAsia"/>
+          <w:rFonts w:cs="宋体" w:hint="eastAsia"/>
           <w:b/>
           <w:bCs/>
           <w:kern w:val="0"/>
@@ -1823,7 +1935,7 @@
     <w:p>
       <w:pPr>
         <w:rPr>
-          <w:rFonts w:ascii="宋体" w:hAnsi="宋体" w:cs="宋体"/>
+          <w:rFonts w:cs="宋体"/>
           <w:b/>
           <w:bCs/>
           <w:kern w:val="0"/>
@@ -1835,7 +1947,7 @@
     <w:p>
       <w:pPr>
         <w:rPr>
-          <w:rFonts w:ascii="宋体" w:hAnsi="宋体" w:cs="宋体"/>
+          <w:rFonts w:cs="宋体"/>
           <w:b/>
           <w:bCs/>
           <w:kern w:val="0"/>
@@ -1847,7 +1959,7 @@
     <w:p>
       <w:pPr>
         <w:rPr>
-          <w:rFonts w:ascii="宋体" w:hAnsi="宋体" w:cs="宋体"/>
+          <w:rFonts w:cs="宋体"/>
           <w:b/>
           <w:bCs/>
           <w:kern w:val="0"/>
@@ -1857,7 +1969,7 @@
       </w:pPr>
       <w:r>
         <w:rPr>
-          <w:rFonts w:ascii="宋体" w:hAnsi="宋体" w:cs="宋体" w:hint="eastAsia"/>
+          <w:rFonts w:cs="宋体" w:hint="eastAsia"/>
           <w:b/>
           <w:bCs/>
           <w:kern w:val="0"/>
@@ -1868,32 +1980,54 @@
       </w:r>
       <w:r>
         <w:rPr>
-          <w:rFonts w:ascii="宋体" w:hAnsi="宋体" w:cs="宋体" w:hint="eastAsia"/>
+          <w:rFonts w:cs="宋体" w:hint="eastAsia"/>
           <w:b/>
           <w:bCs/>
           <w:kern w:val="0"/>
           <w:sz w:val="30"/>
           <w:szCs w:val="30"/>
         </w:rPr>
-        <w:t>基于Petri网络的航空制造企业采购流程再造研究</w:t>
-      </w:r>
-    </w:p>
-    <w:p>
-      <w:pPr>
-        <w:rPr>
-          <w:rFonts w:ascii="宋体" w:hAnsi="宋体" w:cs="宋体"/>
+        <w:t>基于</w:t>
+      </w:r>
+      <w:r>
+        <w:rPr>
+          <w:rFonts w:cs="宋体" w:hint="eastAsia"/>
           <w:b/>
           <w:bCs/>
           <w:kern w:val="0"/>
           <w:sz w:val="30"/>
           <w:szCs w:val="30"/>
         </w:rPr>
-      </w:pPr>
-    </w:p>
-    <w:p>
-      <w:pPr>
-        <w:rPr>
-          <w:rFonts w:ascii="宋体" w:hAnsi="宋体" w:cs="宋体"/>
+        <w:t>Petri</w:t>
+      </w:r>
+      <w:r>
+        <w:rPr>
+          <w:rFonts w:cs="宋体" w:hint="eastAsia"/>
+          <w:b/>
+          <w:bCs/>
+          <w:kern w:val="0"/>
+          <w:sz w:val="30"/>
+          <w:szCs w:val="30"/>
+        </w:rPr>
+        <w:t>网络的航空制造企业采购流程再造研究</w:t>
+      </w:r>
+    </w:p>
+    <w:p>
+      <w:pPr>
+        <w:rPr>
+          <w:rFonts w:cs="宋体"/>
+          <w:b/>
+          <w:bCs/>
+          <w:kern w:val="0"/>
+          <w:sz w:val="30"/>
+          <w:szCs w:val="30"/>
+        </w:rPr>
+      </w:pPr>
+    </w:p>
+    <w:p>
+      <w:pPr>
+        <w:rPr>
+          <w:rFonts w:cs="宋体"/>
           <w:b/>
           <w:bCs/>
           <w:kern w:val="0"/>
@@ -1905,7 +2039,7 @@
     <w:p>
       <w:pPr>
         <w:rPr>
-          <w:rFonts w:ascii="宋体" w:hAnsi="宋体" w:cs="宋体"/>
+          <w:rFonts w:cs="宋体"/>
           <w:b/>
           <w:bCs/>
           <w:kern w:val="0"/>
@@ -1917,7 +2051,7 @@
     <w:p>
       <w:pPr>
         <w:rPr>
-          <w:rFonts w:ascii="宋体" w:hAnsi="宋体" w:cs="宋体"/>
+          <w:rFonts w:cs="宋体"/>
           <w:b/>
           <w:bCs/>
           <w:kern w:val="0"/>
@@ -1930,7 +2064,7 @@
       <w:pPr>
         <w:ind w:firstLineChars="833" w:firstLine="2007"/>
         <w:rPr>
-          <w:rFonts w:ascii="宋体" w:hAnsi="宋体" w:cs="宋体"/>
+          <w:rFonts w:cs="宋体"/>
           <w:b/>
           <w:bCs/>
           <w:kern w:val="0"/>
@@ -1939,7 +2073,7 @@
       </w:pPr>
       <w:r>
         <w:rPr>
-          <w:rFonts w:ascii="宋体" w:hAnsi="宋体" w:cs="宋体" w:hint="eastAsia"/>
+          <w:rFonts w:cs="宋体" w:hint="eastAsia"/>
           <w:b/>
           <w:bCs/>
           <w:kern w:val="0"/>
@@ -1949,7 +2083,7 @@
       </w:r>
       <w:r>
         <w:rPr>
-          <w:rFonts w:ascii="宋体" w:hAnsi="宋体" w:cs="宋体" w:hint="eastAsia"/>
+          <w:rFonts w:cs="宋体" w:hint="eastAsia"/>
           <w:b/>
           <w:bCs/>
           <w:kern w:val="0"/>
@@ -1959,7 +2093,7 @@
       </w:r>
       <w:r>
         <w:rPr>
-          <w:rFonts w:ascii="宋体" w:hAnsi="宋体" w:cs="宋体" w:hint="eastAsia"/>
+          <w:rFonts w:cs="宋体" w:hint="eastAsia"/>
           <w:b/>
           <w:bCs/>
           <w:kern w:val="0"/>
@@ -1969,7 +2103,7 @@
       </w:r>
       <w:r>
         <w:rPr>
-          <w:rFonts w:ascii="宋体" w:hAnsi="宋体" w:cs="宋体" w:hint="eastAsia"/>
+          <w:rFonts w:cs="宋体" w:hint="eastAsia"/>
           <w:b/>
           <w:bCs/>
           <w:kern w:val="0"/>
@@ -1982,7 +2116,7 @@
       <w:pPr>
         <w:ind w:firstLineChars="833" w:firstLine="2007"/>
         <w:rPr>
-          <w:rFonts w:ascii="宋体" w:hAnsi="宋体" w:cs="宋体"/>
+          <w:rFonts w:cs="宋体"/>
           <w:b/>
           <w:bCs/>
           <w:kern w:val="0"/>
@@ -1991,22 +2125,42 @@
       </w:pPr>
       <w:r>
         <w:rPr>
-          <w:rFonts w:ascii="宋体" w:hAnsi="宋体" w:cs="宋体" w:hint="eastAsia"/>
+          <w:rFonts w:cs="宋体" w:hint="eastAsia"/>
           <w:b/>
           <w:bCs/>
           <w:kern w:val="0"/>
           <w:sz w:val="24"/>
         </w:rPr>
-        <w:t>学    号：</w:t>
-      </w:r>
-      <w:r>
-        <w:rPr>
-          <w:rFonts w:ascii="宋体" w:hAnsi="宋体" w:cs="宋体" w:hint="eastAsia"/>
+        <w:t>学</w:t>
+      </w:r>
+      <w:r>
+        <w:rPr>
+          <w:rFonts w:cs="宋体" w:hint="eastAsia"/>
           <w:b/>
           <w:bCs/>
           <w:kern w:val="0"/>
           <w:sz w:val="24"/>
         </w:rPr>
+        <w:t xml:space="preserve">    </w:t>
+      </w:r>
+      <w:r>
+        <w:rPr>
+          <w:rFonts w:cs="宋体" w:hint="eastAsia"/>
+          <w:b/>
+          <w:bCs/>
+          <w:kern w:val="0"/>
+          <w:sz w:val="24"/>
+        </w:rPr>
+        <w:t>号：</w:t>
+      </w:r>
+      <w:r>
+        <w:rPr>
+          <w:rFonts w:cs="宋体" w:hint="eastAsia"/>
+          <w:b/>
+          <w:bCs/>
+          <w:kern w:val="0"/>
+          <w:sz w:val="24"/>
+        </w:rPr>
         <w:t>2011418504</w:t>
       </w:r>
     </w:p>
@@ -2014,7 +2168,7 @@
       <w:pPr>
         <w:ind w:firstLineChars="833" w:firstLine="2007"/>
         <w:rPr>
-          <w:rFonts w:ascii="宋体" w:hAnsi="宋体" w:cs="宋体"/>
+          <w:rFonts w:cs="宋体"/>
           <w:b/>
           <w:bCs/>
           <w:kern w:val="0"/>
@@ -2023,22 +2177,62 @@
       </w:pPr>
       <w:r>
         <w:rPr>
-          <w:rFonts w:ascii="宋体" w:hAnsi="宋体" w:cs="宋体" w:hint="eastAsia"/>
+          <w:rFonts w:cs="宋体" w:hint="eastAsia"/>
           <w:b/>
           <w:bCs/>
           <w:kern w:val="0"/>
           <w:sz w:val="24"/>
         </w:rPr>
-        <w:t>院 系 所：</w:t>
-      </w:r>
-      <w:r>
-        <w:rPr>
-          <w:rFonts w:ascii="宋体" w:hAnsi="宋体" w:cs="宋体" w:hint="eastAsia"/>
+        <w:t>院</w:t>
+      </w:r>
+      <w:r>
+        <w:rPr>
+          <w:rFonts w:cs="宋体" w:hint="eastAsia"/>
           <w:b/>
           <w:bCs/>
           <w:kern w:val="0"/>
           <w:sz w:val="24"/>
         </w:rPr>
+        <w:t xml:space="preserve"> </w:t>
+      </w:r>
+      <w:r>
+        <w:rPr>
+          <w:rFonts w:cs="宋体" w:hint="eastAsia"/>
+          <w:b/>
+          <w:bCs/>
+          <w:kern w:val="0"/>
+          <w:sz w:val="24"/>
+        </w:rPr>
+        <w:t>系</w:t>
+      </w:r>
+      <w:r>
+        <w:rPr>
+          <w:rFonts w:cs="宋体" w:hint="eastAsia"/>
+          <w:b/>
+          <w:bCs/>
+          <w:kern w:val="0"/>
+          <w:sz w:val="24"/>
+        </w:rPr>
+        <w:t xml:space="preserve"> </w:t>
+      </w:r>
+      <w:r>
+        <w:rPr>
+          <w:rFonts w:cs="宋体" w:hint="eastAsia"/>
+          <w:b/>
+          <w:bCs/>
+          <w:kern w:val="0"/>
+          <w:sz w:val="24"/>
+        </w:rPr>
+        <w:t>所：</w:t>
+      </w:r>
+      <w:r>
+        <w:rPr>
+          <w:rFonts w:cs="宋体" w:hint="eastAsia"/>
+          <w:b/>
+          <w:bCs/>
+          <w:kern w:val="0"/>
+          <w:sz w:val="24"/>
+        </w:rPr>
         <w:t>信息管理与工程</w:t>
       </w:r>
     </w:p>
@@ -2046,7 +2240,7 @@
       <w:pPr>
         <w:ind w:firstLineChars="831" w:firstLine="2002"/>
         <w:rPr>
-          <w:rFonts w:ascii="宋体" w:hAnsi="宋体" w:cs="宋体"/>
+          <w:rFonts w:cs="宋体"/>
           <w:b/>
           <w:bCs/>
           <w:kern w:val="0"/>
@@ -2055,29 +2249,49 @@
       </w:pPr>
       <w:r>
         <w:rPr>
-          <w:rFonts w:ascii="宋体" w:hAnsi="宋体" w:cs="宋体" w:hint="eastAsia"/>
+          <w:rFonts w:cs="宋体" w:hint="eastAsia"/>
           <w:b/>
           <w:bCs/>
           <w:kern w:val="0"/>
           <w:sz w:val="24"/>
         </w:rPr>
-        <w:t>专    业：</w:t>
-      </w:r>
-      <w:r>
-        <w:rPr>
-          <w:rFonts w:ascii="宋体" w:hAnsi="宋体" w:cs="宋体" w:hint="eastAsia"/>
+        <w:t>专</w:t>
+      </w:r>
+      <w:r>
+        <w:rPr>
+          <w:rFonts w:cs="宋体" w:hint="eastAsia"/>
           <w:b/>
           <w:bCs/>
           <w:kern w:val="0"/>
           <w:sz w:val="24"/>
         </w:rPr>
+        <w:t xml:space="preserve">    </w:t>
+      </w:r>
+      <w:r>
+        <w:rPr>
+          <w:rFonts w:cs="宋体" w:hint="eastAsia"/>
+          <w:b/>
+          <w:bCs/>
+          <w:kern w:val="0"/>
+          <w:sz w:val="24"/>
+        </w:rPr>
+        <w:t>业：</w:t>
+      </w:r>
+      <w:r>
+        <w:rPr>
+          <w:rFonts w:cs="宋体" w:hint="eastAsia"/>
+          <w:b/>
+          <w:bCs/>
+          <w:kern w:val="0"/>
+          <w:sz w:val="24"/>
+        </w:rPr>
         <w:t>管理科学与工程</w:t>
       </w:r>
     </w:p>
     <w:p>
       <w:pPr>
         <w:rPr>
-          <w:rFonts w:ascii="宋体" w:hAnsi="宋体" w:cs="宋体"/>
+          <w:rFonts w:cs="宋体"/>
           <w:b/>
           <w:bCs/>
           <w:kern w:val="0"/>
@@ -2088,7 +2302,7 @@
     <w:p>
       <w:pPr>
         <w:rPr>
-          <w:rFonts w:ascii="宋体" w:hAnsi="宋体" w:cs="宋体"/>
+          <w:rFonts w:cs="宋体"/>
           <w:b/>
           <w:bCs/>
           <w:kern w:val="0"/>
@@ -2105,15 +2319,15 @@
         </w:numPr>
         <w:ind w:firstLineChars="0"/>
         <w:rPr>
-          <w:rFonts w:ascii="宋体" w:hAnsi="宋体" w:cs="宋体"/>
-          <w:b/>
-          <w:kern w:val="0"/>
-          <w:szCs w:val="21"/>
-        </w:rPr>
-      </w:pPr>
-      <w:r>
-        <w:rPr>
-          <w:rFonts w:ascii="宋体" w:hAnsi="宋体" w:cs="宋体" w:hint="eastAsia"/>
+          <w:rFonts w:ascii="Times New Roman" w:hAnsi="Times New Roman" w:cs="宋体"/>
+          <w:b/>
+          <w:kern w:val="0"/>
+          <w:szCs w:val="21"/>
+        </w:rPr>
+      </w:pPr>
+      <w:r>
+        <w:rPr>
+          <w:rFonts w:ascii="Times New Roman" w:hAnsi="Times New Roman" w:cs="宋体" w:hint="eastAsia"/>
           <w:b/>
           <w:kern w:val="0"/>
           <w:szCs w:val="21"/>
@@ -2122,7 +2336,7 @@
       </w:r>
       <w:r>
         <w:rPr>
-          <w:rFonts w:ascii="宋体" w:hAnsi="宋体" w:cs="宋体" w:hint="eastAsia"/>
+          <w:rFonts w:ascii="Times New Roman" w:hAnsi="Times New Roman" w:cs="宋体" w:hint="eastAsia"/>
           <w:b/>
           <w:kern w:val="0"/>
           <w:szCs w:val="21"/>
@@ -2131,12 +2345,21 @@
       </w:r>
       <w:r>
         <w:rPr>
-          <w:rFonts w:ascii="宋体" w:hAnsi="宋体" w:cs="宋体" w:hint="eastAsia"/>
-          <w:b/>
-          <w:kern w:val="0"/>
-          <w:szCs w:val="21"/>
-        </w:rPr>
-        <w:t xml:space="preserve">理论意义、实用价值  </w:t>
+          <w:rFonts w:ascii="Times New Roman" w:hAnsi="Times New Roman" w:cs="宋体" w:hint="eastAsia"/>
+          <w:b/>
+          <w:kern w:val="0"/>
+          <w:szCs w:val="21"/>
+        </w:rPr>
+        <w:t>理论意义、实用价值</w:t>
+      </w:r>
+      <w:r>
+        <w:rPr>
+          <w:rFonts w:ascii="Times New Roman" w:hAnsi="Times New Roman" w:cs="宋体" w:hint="eastAsia"/>
+          <w:b/>
+          <w:kern w:val="0"/>
+          <w:szCs w:val="21"/>
+        </w:rPr>
+        <w:t xml:space="preserve">  </w:t>
       </w:r>
     </w:p>
     <w:p>
@@ -2144,7 +2367,7 @@
         <w:pStyle w:val="a3"/>
         <w:ind w:left="420" w:firstLineChars="0" w:firstLine="0"/>
         <w:rPr>
-          <w:rFonts w:ascii="宋体" w:hAnsi="宋体" w:cs="宋体"/>
+          <w:rFonts w:ascii="Times New Roman" w:hAnsi="Times New Roman" w:cs="宋体"/>
           <w:kern w:val="0"/>
           <w:szCs w:val="21"/>
         </w:rPr>
@@ -2154,14 +2377,14 @@
       <w:pPr>
         <w:ind w:firstLine="420"/>
         <w:rPr>
-          <w:rFonts w:ascii="宋体" w:hAnsi="宋体" w:cs="宋体"/>
-          <w:kern w:val="0"/>
-          <w:szCs w:val="21"/>
-        </w:rPr>
-      </w:pPr>
-      <w:r>
-        <w:rPr>
-          <w:rFonts w:ascii="宋体" w:hAnsi="宋体" w:cs="宋体" w:hint="eastAsia"/>
+          <w:rFonts w:cs="宋体"/>
+          <w:kern w:val="0"/>
+          <w:szCs w:val="21"/>
+        </w:rPr>
+      </w:pPr>
+      <w:r>
+        <w:rPr>
+          <w:rFonts w:cs="宋体" w:hint="eastAsia"/>
           <w:kern w:val="0"/>
           <w:szCs w:val="21"/>
         </w:rPr>
@@ -2190,65 +2413,33 @@
       </w:r>
       <w:r>
         <w:rPr>
-          <w:rFonts w:ascii="宋体" w:hAnsi="宋体" w:cs="宋体" w:hint="eastAsia"/>
-          <w:kern w:val="0"/>
-          <w:szCs w:val="21"/>
-        </w:rPr>
-        <w:t>吸引了包括</w:t>
-      </w:r>
-      <w:r>
-        <w:rPr>
-          <w:rFonts w:ascii="宋体" w:hAnsi="宋体" w:cs="宋体" w:hint="eastAsia"/>
-          <w:kern w:val="0"/>
-          <w:szCs w:val="21"/>
-        </w:rPr>
-        <w:t>中国商飞在内的诸多</w:t>
-      </w:r>
-      <w:r>
-        <w:rPr>
-          <w:rFonts w:ascii="宋体" w:hAnsi="宋体" w:cs="宋体" w:hint="eastAsia"/>
-          <w:kern w:val="0"/>
-          <w:szCs w:val="21"/>
-        </w:rPr>
-        <w:t>航空制造企业的目光，纷纷将这一概念运用到</w:t>
-      </w:r>
-      <w:r>
-        <w:rPr>
-          <w:rFonts w:ascii="宋体" w:hAnsi="宋体" w:cs="宋体" w:hint="eastAsia"/>
-          <w:kern w:val="0"/>
-          <w:szCs w:val="21"/>
-        </w:rPr>
-        <w:t>各个业务环节的流程改造</w:t>
-      </w:r>
-      <w:r>
-        <w:rPr>
-          <w:rFonts w:ascii="宋体" w:hAnsi="宋体" w:cs="宋体" w:hint="eastAsia"/>
-          <w:kern w:val="0"/>
-          <w:szCs w:val="21"/>
-        </w:rPr>
-        <w:t>中去，以</w:t>
-      </w:r>
-      <w:r>
-        <w:rPr>
-          <w:rFonts w:ascii="宋体" w:hAnsi="宋体" w:cs="宋体" w:hint="eastAsia"/>
-          <w:kern w:val="0"/>
-          <w:szCs w:val="21"/>
-        </w:rPr>
-        <w:t>期</w:t>
-      </w:r>
-      <w:r>
-        <w:rPr>
-          <w:rFonts w:ascii="宋体" w:hAnsi="宋体" w:cs="宋体" w:hint="eastAsia"/>
-          <w:kern w:val="0"/>
-          <w:szCs w:val="21"/>
-        </w:rPr>
-        <w:t>提高企业自身的市场竞争力。业务流程再造对企业的业务流程进行了根本的重新思考和彻底的重新设计，目标就是获得各方面的企业业绩提升。自从该方法问世以来，许多的企业通过自身实践证明了业务流程再造确实是一种行之有效的改革方法，企业优化了自身的经营模式，提升了自身的实力优势，使企业能够在错综复杂的市场竞争中立于不败之地，保持了可持续发展的活力。</w:t>
-      </w:r>
-    </w:p>
-    <w:p>
-      <w:pPr>
-        <w:rPr>
-          <w:rFonts w:ascii="宋体" w:hAnsi="宋体" w:cs="宋体"/>
+          <w:rFonts w:cs="宋体" w:hint="eastAsia"/>
+          <w:kern w:val="0"/>
+          <w:szCs w:val="21"/>
+        </w:rPr>
+        <w:t>吸引了包括中国商飞在内的诸多航空制造企业的目光，纷纷将这一概念运用到各个业务环节的流程改造中去，以期提高企业自身的市场竞争力。业务流程再造对企业的业务流程进行了根本的重新思考和彻底的重新设计，目标就是获得各方面的企业业绩提升。自从该方法问世以来，许多的企业通过自身实践证明了</w:t>
+      </w:r>
+      <w:r>
+        <w:rPr>
+          <w:rFonts w:cs="宋体" w:hint="eastAsia"/>
+          <w:kern w:val="0"/>
+          <w:szCs w:val="21"/>
+        </w:rPr>
+        <w:t>：</w:t>
+      </w:r>
+      <w:r>
+        <w:rPr>
+          <w:rFonts w:cs="宋体" w:hint="eastAsia"/>
+          <w:kern w:val="0"/>
+          <w:szCs w:val="21"/>
+        </w:rPr>
+        <w:t>业务流程再造确实是一种行之有效的改革方法，企业优化了自身的经营模式，提升了自身的实力优势，使企业能够在错综复杂的市场竞争中立于不败之地，保持了可持续发展的活力。</w:t>
+      </w:r>
+    </w:p>
+    <w:p>
+      <w:pPr>
+        <w:rPr>
+          <w:rFonts w:cs="宋体"/>
           <w:kern w:val="0"/>
           <w:szCs w:val="21"/>
         </w:rPr>
@@ -2263,15 +2454,15 @@
         </w:numPr>
         <w:ind w:firstLineChars="0"/>
         <w:rPr>
-          <w:rFonts w:ascii="宋体" w:hAnsi="宋体" w:cs="宋体"/>
-          <w:b/>
-          <w:kern w:val="0"/>
-          <w:szCs w:val="21"/>
-        </w:rPr>
-      </w:pPr>
-      <w:r>
-        <w:rPr>
-          <w:rFonts w:ascii="宋体" w:hAnsi="宋体" w:cs="宋体" w:hint="eastAsia"/>
+          <w:rFonts w:ascii="Times New Roman" w:hAnsi="Times New Roman" w:cs="宋体"/>
+          <w:b/>
+          <w:kern w:val="0"/>
+          <w:szCs w:val="21"/>
+        </w:rPr>
+      </w:pPr>
+      <w:r>
+        <w:rPr>
+          <w:rFonts w:ascii="Times New Roman" w:hAnsi="Times New Roman" w:cs="宋体" w:hint="eastAsia"/>
           <w:b/>
           <w:kern w:val="0"/>
           <w:szCs w:val="21"/>
@@ -2280,7 +2471,7 @@
       </w:r>
       <w:r>
         <w:rPr>
-          <w:rFonts w:ascii="宋体" w:hAnsi="宋体" w:cs="宋体" w:hint="eastAsia"/>
+          <w:rFonts w:ascii="Times New Roman" w:hAnsi="Times New Roman" w:cs="宋体" w:hint="eastAsia"/>
           <w:b/>
           <w:kern w:val="0"/>
           <w:szCs w:val="21"/>
@@ -2289,7 +2480,7 @@
       </w:r>
       <w:r>
         <w:rPr>
-          <w:rFonts w:ascii="宋体" w:hAnsi="宋体" w:cs="宋体" w:hint="eastAsia"/>
+          <w:rFonts w:ascii="Times New Roman" w:hAnsi="Times New Roman" w:cs="宋体" w:hint="eastAsia"/>
           <w:b/>
           <w:kern w:val="0"/>
           <w:szCs w:val="21"/>
@@ -2300,14 +2491,14 @@
     <w:p>
       <w:pPr>
         <w:rPr>
-          <w:rFonts w:ascii="宋体" w:hAnsi="宋体" w:cs="宋体"/>
-          <w:kern w:val="0"/>
-          <w:szCs w:val="21"/>
-        </w:rPr>
-      </w:pPr>
-      <w:r>
-        <w:rPr>
-          <w:rFonts w:ascii="宋体" w:hAnsi="宋体" w:cs="宋体" w:hint="eastAsia"/>
+          <w:rFonts w:cs="宋体"/>
+          <w:kern w:val="0"/>
+          <w:szCs w:val="21"/>
+        </w:rPr>
+      </w:pPr>
+      <w:r>
+        <w:rPr>
+          <w:rFonts w:cs="宋体" w:hint="eastAsia"/>
           <w:kern w:val="0"/>
           <w:szCs w:val="21"/>
         </w:rPr>
@@ -2315,7 +2506,7 @@
       </w:r>
       <w:r>
         <w:rPr>
-          <w:rFonts w:ascii="宋体" w:hAnsi="宋体" w:cs="宋体" w:hint="eastAsia"/>
+          <w:rFonts w:cs="宋体" w:hint="eastAsia"/>
           <w:kern w:val="0"/>
           <w:szCs w:val="21"/>
         </w:rPr>
@@ -2325,14 +2516,14 @@
     <w:p>
       <w:pPr>
         <w:rPr>
-          <w:rFonts w:ascii="宋体" w:hAnsi="宋体" w:cs="宋体"/>
-          <w:kern w:val="0"/>
-          <w:szCs w:val="21"/>
-        </w:rPr>
-      </w:pPr>
-      <w:r>
-        <w:rPr>
-          <w:rFonts w:ascii="宋体" w:hAnsi="宋体" w:cs="宋体"/>
+          <w:rFonts w:cs="宋体"/>
+          <w:kern w:val="0"/>
+          <w:szCs w:val="21"/>
+        </w:rPr>
+      </w:pPr>
+      <w:r>
+        <w:rPr>
+          <w:rFonts w:cs="宋体"/>
           <w:kern w:val="0"/>
           <w:szCs w:val="21"/>
         </w:rPr>
@@ -2340,7 +2531,7 @@
       </w:r>
       <w:r>
         <w:rPr>
-          <w:rFonts w:ascii="宋体" w:hAnsi="宋体" w:cs="宋体" w:hint="eastAsia"/>
+          <w:rFonts w:cs="宋体" w:hint="eastAsia"/>
           <w:kern w:val="0"/>
           <w:szCs w:val="21"/>
         </w:rPr>
@@ -2348,7 +2539,7 @@
       </w:r>
       <w:r>
         <w:rPr>
-          <w:rFonts w:ascii="宋体" w:hAnsi="宋体" w:cs="宋体" w:hint="eastAsia"/>
+          <w:rFonts w:cs="宋体" w:hint="eastAsia"/>
           <w:kern w:val="0"/>
           <w:szCs w:val="21"/>
         </w:rPr>
@@ -2356,7 +2547,7 @@
       </w:r>
       <w:r>
         <w:rPr>
-          <w:rFonts w:ascii="宋体" w:hAnsi="宋体" w:cs="宋体" w:hint="eastAsia"/>
+          <w:rFonts w:cs="宋体" w:hint="eastAsia"/>
           <w:kern w:val="0"/>
           <w:szCs w:val="21"/>
         </w:rPr>
@@ -2364,15 +2555,24 @@
       </w:r>
       <w:r>
         <w:rPr>
-          <w:rFonts w:ascii="宋体" w:hAnsi="宋体" w:cs="宋体" w:hint="eastAsia"/>
-          <w:kern w:val="0"/>
-          <w:szCs w:val="21"/>
-        </w:rPr>
-        <w:t>实施再造的过程中没有将自身的业务流程与技术评价系统做到有效的集成，也没有将其中蕴含的大量的技术、社会、组织、经济和人事风险考虑进去，从而使得业务流程再造的优势无法得到充分的体现，进而付出了高昂的代价</w:t>
-      </w:r>
-      <w:r>
-        <w:rPr>
-          <w:rFonts w:ascii="宋体" w:hAnsi="宋体" w:cs="宋体" w:hint="eastAsia"/>
+          <w:rFonts w:cs="宋体" w:hint="eastAsia"/>
+          <w:kern w:val="0"/>
+          <w:szCs w:val="21"/>
+        </w:rPr>
+        <w:t>实施再造的过程中没有将自身的业务流程与技术评价系统做到有效的集成，也没有将其中蕴含的大量的技术、社会、组织、经济和人事风险考虑进去，从而使得业务流程再造的优势无法得到充分的体现，进而</w:t>
+      </w:r>
+      <w:r>
+        <w:rPr>
+          <w:rFonts w:cs="宋体" w:hint="eastAsia"/>
+          <w:kern w:val="0"/>
+          <w:szCs w:val="21"/>
+        </w:rPr>
+        <w:lastRenderedPageBreak/>
+        <w:t>付出了高昂的代价</w:t>
+      </w:r>
+      <w:r>
+        <w:rPr>
+          <w:rFonts w:cs="宋体" w:hint="eastAsia"/>
           <w:kern w:val="0"/>
           <w:szCs w:val="21"/>
         </w:rPr>
@@ -2380,7 +2580,7 @@
       </w:r>
       <w:r>
         <w:rPr>
-          <w:rFonts w:ascii="宋体" w:hAnsi="宋体" w:cs="宋体" w:hint="eastAsia"/>
+          <w:rFonts w:cs="宋体" w:hint="eastAsia"/>
           <w:kern w:val="0"/>
           <w:szCs w:val="21"/>
         </w:rPr>
@@ -2388,7 +2588,7 @@
       </w:r>
       <w:r>
         <w:rPr>
-          <w:rFonts w:ascii="宋体" w:hAnsi="宋体" w:cs="宋体" w:hint="eastAsia"/>
+          <w:rFonts w:cs="宋体" w:hint="eastAsia"/>
           <w:kern w:val="0"/>
           <w:szCs w:val="21"/>
         </w:rPr>
@@ -2396,17 +2596,81 @@
       </w:r>
       <w:r>
         <w:rPr>
-          <w:rFonts w:ascii="宋体" w:hAnsi="宋体" w:cs="宋体" w:hint="eastAsia"/>
-          <w:kern w:val="0"/>
-          <w:szCs w:val="21"/>
-        </w:rPr>
-        <w:t>中互有优劣，传统的Petri网络建模方法很早就被提出来，但是限于经典Petri网络的限制，应用并没有被大规模推广。</w:t>
-      </w:r>
-    </w:p>
-    <w:p>
-      <w:pPr>
-        <w:rPr>
-          <w:rFonts w:ascii="宋体" w:hAnsi="宋体" w:cs="宋体"/>
+          <w:rFonts w:cs="宋体" w:hint="eastAsia"/>
+          <w:kern w:val="0"/>
+          <w:szCs w:val="21"/>
+        </w:rPr>
+        <w:t>互有优劣，传统的</w:t>
+      </w:r>
+      <w:r>
+        <w:rPr>
+          <w:rFonts w:cs="宋体" w:hint="eastAsia"/>
+          <w:kern w:val="0"/>
+          <w:szCs w:val="21"/>
+        </w:rPr>
+        <w:t>Petri</w:t>
+      </w:r>
+      <w:r>
+        <w:rPr>
+          <w:rFonts w:cs="宋体" w:hint="eastAsia"/>
+          <w:kern w:val="0"/>
+          <w:szCs w:val="21"/>
+        </w:rPr>
+        <w:t>网络建模方法很早就被提出来，但是限于经典</w:t>
+      </w:r>
+      <w:r>
+        <w:rPr>
+          <w:rFonts w:cs="宋体" w:hint="eastAsia"/>
+          <w:kern w:val="0"/>
+          <w:szCs w:val="21"/>
+        </w:rPr>
+        <w:t>Petri</w:t>
+      </w:r>
+      <w:r>
+        <w:rPr>
+          <w:rFonts w:cs="宋体" w:hint="eastAsia"/>
+          <w:kern w:val="0"/>
+          <w:szCs w:val="21"/>
+        </w:rPr>
+        <w:t>网络的</w:t>
+      </w:r>
+      <w:r>
+        <w:rPr>
+          <w:rFonts w:cs="宋体" w:hint="eastAsia"/>
+          <w:kern w:val="0"/>
+          <w:szCs w:val="21"/>
+        </w:rPr>
+        <w:t>缺点</w:t>
+      </w:r>
+      <w:r>
+        <w:rPr>
+          <w:rFonts w:cs="宋体" w:hint="eastAsia"/>
+          <w:kern w:val="0"/>
+          <w:szCs w:val="21"/>
+        </w:rPr>
+        <w:t>，</w:t>
+      </w:r>
+      <w:r>
+        <w:rPr>
+          <w:rFonts w:cs="宋体" w:hint="eastAsia"/>
+          <w:kern w:val="0"/>
+          <w:szCs w:val="21"/>
+        </w:rPr>
+        <w:t>其在业务流程再造中的</w:t>
+      </w:r>
+      <w:r>
+        <w:rPr>
+          <w:rFonts w:cs="宋体" w:hint="eastAsia"/>
+          <w:kern w:val="0"/>
+          <w:szCs w:val="21"/>
+        </w:rPr>
+        <w:t>应用并没有被大规模推广。</w:t>
+      </w:r>
+    </w:p>
+    <w:p>
+      <w:pPr>
+        <w:rPr>
+          <w:rFonts w:cs="宋体"/>
           <w:kern w:val="0"/>
           <w:szCs w:val="21"/>
         </w:rPr>
@@ -2421,15 +2685,15 @@
         </w:numPr>
         <w:ind w:firstLineChars="0"/>
         <w:rPr>
-          <w:rFonts w:ascii="宋体" w:hAnsi="宋体" w:cs="宋体"/>
-          <w:b/>
-          <w:kern w:val="0"/>
-          <w:szCs w:val="21"/>
-        </w:rPr>
-      </w:pPr>
-      <w:r>
-        <w:rPr>
-          <w:rFonts w:ascii="宋体" w:hAnsi="宋体" w:cs="宋体"/>
+          <w:rFonts w:ascii="Times New Roman" w:hAnsi="Times New Roman" w:cs="宋体"/>
+          <w:b/>
+          <w:kern w:val="0"/>
+          <w:szCs w:val="21"/>
+        </w:rPr>
+      </w:pPr>
+      <w:r>
+        <w:rPr>
+          <w:rFonts w:ascii="Times New Roman" w:hAnsi="Times New Roman" w:cs="宋体"/>
           <w:b/>
           <w:kern w:val="0"/>
           <w:szCs w:val="21"/>
@@ -2438,7 +2702,7 @@
       </w:r>
       <w:r>
         <w:rPr>
-          <w:rFonts w:ascii="宋体" w:hAnsi="宋体" w:cs="宋体" w:hint="eastAsia"/>
+          <w:rFonts w:ascii="Times New Roman" w:hAnsi="Times New Roman" w:cs="宋体" w:hint="eastAsia"/>
           <w:b/>
           <w:kern w:val="0"/>
           <w:szCs w:val="21"/>
@@ -2447,7 +2711,7 @@
       </w:r>
       <w:r>
         <w:rPr>
-          <w:rFonts w:ascii="宋体" w:hAnsi="宋体" w:cs="宋体"/>
+          <w:rFonts w:ascii="Times New Roman" w:hAnsi="Times New Roman" w:cs="宋体"/>
           <w:b/>
           <w:kern w:val="0"/>
           <w:szCs w:val="21"/>
@@ -2456,7 +2720,7 @@
       </w:r>
       <w:r>
         <w:rPr>
-          <w:rFonts w:ascii="宋体" w:hAnsi="宋体" w:cs="宋体" w:hint="eastAsia"/>
+          <w:rFonts w:ascii="Times New Roman" w:hAnsi="Times New Roman" w:cs="宋体" w:hint="eastAsia"/>
           <w:b/>
           <w:kern w:val="0"/>
           <w:szCs w:val="21"/>
@@ -2469,7 +2733,7 @@
         <w:pStyle w:val="a3"/>
         <w:ind w:left="420" w:firstLineChars="0" w:firstLine="0"/>
         <w:rPr>
-          <w:rFonts w:ascii="宋体" w:hAnsi="宋体" w:cs="宋体"/>
+          <w:rFonts w:ascii="Times New Roman" w:hAnsi="Times New Roman" w:cs="宋体"/>
           <w:kern w:val="0"/>
           <w:szCs w:val="21"/>
         </w:rPr>
@@ -2479,23 +2743,22 @@
       <w:pPr>
         <w:ind w:firstLine="420"/>
         <w:rPr>
-          <w:rFonts w:ascii="宋体" w:hAnsi="宋体" w:cs="宋体"/>
-          <w:kern w:val="0"/>
-          <w:szCs w:val="21"/>
-        </w:rPr>
-      </w:pPr>
-      <w:r>
-        <w:rPr>
-          <w:rFonts w:ascii="宋体" w:hAnsi="宋体" w:cs="宋体" w:hint="eastAsia"/>
-          <w:kern w:val="0"/>
-          <w:szCs w:val="21"/>
-        </w:rPr>
-        <w:lastRenderedPageBreak/>
+          <w:rFonts w:cs="宋体"/>
+          <w:kern w:val="0"/>
+          <w:szCs w:val="21"/>
+        </w:rPr>
+      </w:pPr>
+      <w:r>
+        <w:rPr>
+          <w:rFonts w:cs="宋体" w:hint="eastAsia"/>
+          <w:kern w:val="0"/>
+          <w:szCs w:val="21"/>
+        </w:rPr>
         <w:t>本文</w:t>
       </w:r>
       <w:r>
         <w:rPr>
-          <w:rFonts w:ascii="宋体" w:hAnsi="宋体" w:cs="宋体" w:hint="eastAsia"/>
+          <w:rFonts w:cs="宋体" w:hint="eastAsia"/>
           <w:kern w:val="0"/>
           <w:szCs w:val="21"/>
         </w:rPr>
@@ -2503,15 +2766,15 @@
       </w:r>
       <w:r>
         <w:rPr>
-          <w:rFonts w:ascii="宋体" w:hAnsi="宋体" w:cs="宋体" w:hint="eastAsia"/>
-          <w:kern w:val="0"/>
-          <w:szCs w:val="21"/>
-        </w:rPr>
-        <w:t>通过作者在工作实践期间参与完成的航空制造企业的流程再造实施工作，探索一种能够应用于航空制造企业采购业务流程再造的设计、分析、实施和验证的工具，从而在保证了使用科学的方法论来指导流程，降低了实施再造的风险，取得了良好的效果。</w:t>
-      </w:r>
-      <w:r>
-        <w:rPr>
-          <w:rFonts w:ascii="宋体" w:hAnsi="宋体" w:cs="宋体" w:hint="eastAsia"/>
+          <w:rFonts w:cs="宋体" w:hint="eastAsia"/>
+          <w:kern w:val="0"/>
+          <w:szCs w:val="21"/>
+        </w:rPr>
+        <w:t>通过作者在工作实践期间参与的航空制造企业的流程再造实施工作，探索一种能够应用于航空制造企业采购业务流程再造的设计、分析、实施和验证的工具，从而保证了使用科学的方法论来指导流程，降低了实施再造的风险，取得了良好的效果。</w:t>
+      </w:r>
+      <w:r>
+        <w:rPr>
+          <w:rFonts w:cs="宋体" w:hint="eastAsia"/>
           <w:kern w:val="0"/>
           <w:szCs w:val="21"/>
         </w:rPr>
@@ -2519,17 +2782,33 @@
       </w:r>
       <w:r>
         <w:rPr>
-          <w:rFonts w:ascii="宋体" w:hAnsi="宋体" w:cs="宋体" w:hint="eastAsia"/>
-          <w:kern w:val="0"/>
-          <w:szCs w:val="21"/>
-        </w:rPr>
-        <w:t>结合业务流程再造的概念、目标、原则、实施步骤和评价体系，探索一种基于Petri网络来进行采购业务流程再造的方法，并且将其付诸实践检验。</w:t>
-      </w:r>
-    </w:p>
-    <w:p>
-      <w:pPr>
-        <w:rPr>
-          <w:rFonts w:ascii="宋体" w:hAnsi="宋体" w:cs="宋体" w:hint="eastAsia"/>
+          <w:rFonts w:cs="宋体" w:hint="eastAsia"/>
+          <w:kern w:val="0"/>
+          <w:szCs w:val="21"/>
+        </w:rPr>
+        <w:t>结合业务流程再造的概念、目标、原则、实施步骤和评价体系，探索一种基于</w:t>
+      </w:r>
+      <w:r>
+        <w:rPr>
+          <w:rFonts w:cs="宋体" w:hint="eastAsia"/>
+          <w:kern w:val="0"/>
+          <w:szCs w:val="21"/>
+        </w:rPr>
+        <w:t>Petri</w:t>
+      </w:r>
+      <w:r>
+        <w:rPr>
+          <w:rFonts w:cs="宋体" w:hint="eastAsia"/>
+          <w:kern w:val="0"/>
+          <w:szCs w:val="21"/>
+        </w:rPr>
+        <w:t>网络来进行采购业务流程再造的方法，并且将其付诸实践检验。</w:t>
+      </w:r>
+    </w:p>
+    <w:p>
+      <w:pPr>
+        <w:rPr>
+          <w:rFonts w:cs="宋体"/>
           <w:kern w:val="0"/>
           <w:szCs w:val="21"/>
         </w:rPr>
@@ -2544,15 +2823,15 @@
         </w:numPr>
         <w:ind w:firstLineChars="0"/>
         <w:rPr>
-          <w:rFonts w:ascii="宋体" w:hAnsi="宋体" w:cs="宋体"/>
-          <w:b/>
-          <w:kern w:val="0"/>
-          <w:szCs w:val="21"/>
-        </w:rPr>
-      </w:pPr>
-      <w:r>
-        <w:rPr>
-          <w:rFonts w:ascii="宋体" w:hAnsi="宋体" w:cs="宋体"/>
+          <w:rFonts w:ascii="Times New Roman" w:hAnsi="Times New Roman" w:cs="宋体"/>
+          <w:b/>
+          <w:kern w:val="0"/>
+          <w:szCs w:val="21"/>
+        </w:rPr>
+      </w:pPr>
+      <w:r>
+        <w:rPr>
+          <w:rFonts w:ascii="Times New Roman" w:hAnsi="Times New Roman" w:cs="宋体"/>
           <w:b/>
           <w:kern w:val="0"/>
           <w:szCs w:val="21"/>
@@ -2561,7 +2840,7 @@
       </w:r>
       <w:r>
         <w:rPr>
-          <w:rFonts w:ascii="宋体" w:hAnsi="宋体" w:cs="宋体" w:hint="eastAsia"/>
+          <w:rFonts w:ascii="Times New Roman" w:hAnsi="Times New Roman" w:cs="宋体" w:hint="eastAsia"/>
           <w:b/>
           <w:kern w:val="0"/>
           <w:szCs w:val="21"/>
@@ -2574,7 +2853,7 @@
         <w:pStyle w:val="a3"/>
         <w:ind w:left="420" w:firstLineChars="0" w:firstLine="0"/>
         <w:rPr>
-          <w:rFonts w:ascii="宋体" w:hAnsi="宋体" w:cs="宋体"/>
+          <w:rFonts w:ascii="Times New Roman" w:hAnsi="Times New Roman" w:cs="宋体"/>
           <w:kern w:val="0"/>
           <w:szCs w:val="21"/>
         </w:rPr>
@@ -2585,14 +2864,14 @@
         <w:pStyle w:val="a3"/>
         <w:ind w:left="420" w:firstLineChars="0" w:firstLine="0"/>
         <w:rPr>
-          <w:rFonts w:ascii="宋体" w:hAnsi="宋体" w:cs="宋体"/>
-          <w:kern w:val="0"/>
-          <w:szCs w:val="21"/>
-        </w:rPr>
-      </w:pPr>
-      <w:r>
-        <w:rPr>
-          <w:rFonts w:ascii="宋体" w:hAnsi="宋体" w:cs="宋体" w:hint="eastAsia"/>
+          <w:rFonts w:ascii="Times New Roman" w:hAnsi="Times New Roman" w:cs="宋体"/>
+          <w:kern w:val="0"/>
+          <w:szCs w:val="21"/>
+        </w:rPr>
+      </w:pPr>
+      <w:r>
+        <w:rPr>
+          <w:rFonts w:ascii="Times New Roman" w:hAnsi="Times New Roman" w:cs="宋体" w:hint="eastAsia"/>
           <w:kern w:val="0"/>
           <w:szCs w:val="21"/>
         </w:rPr>
@@ -2608,18 +2887,34 @@
         </w:numPr>
         <w:ind w:firstLineChars="0"/>
         <w:rPr>
-          <w:rFonts w:ascii="宋体" w:hAnsi="宋体" w:cs="宋体"/>
-          <w:kern w:val="0"/>
-          <w:szCs w:val="21"/>
-        </w:rPr>
-      </w:pPr>
-      <w:r>
-        <w:rPr>
-          <w:rFonts w:ascii="宋体" w:hAnsi="宋体" w:cs="宋体" w:hint="eastAsia"/>
-          <w:kern w:val="0"/>
-          <w:szCs w:val="21"/>
-        </w:rPr>
-        <w:t>本文首次在国内将Petri网络方法运用到航空制造业采购流程的再造中去，以此来面对该领域流程再造所面临的独有的问题和挑战。</w:t>
+          <w:rFonts w:ascii="Times New Roman" w:hAnsi="Times New Roman" w:cs="宋体"/>
+          <w:kern w:val="0"/>
+          <w:szCs w:val="21"/>
+        </w:rPr>
+      </w:pPr>
+      <w:r>
+        <w:rPr>
+          <w:rFonts w:ascii="Times New Roman" w:hAnsi="Times New Roman" w:cs="宋体" w:hint="eastAsia"/>
+          <w:kern w:val="0"/>
+          <w:szCs w:val="21"/>
+        </w:rPr>
+        <w:t>本文首次在国内将</w:t>
+      </w:r>
+      <w:r>
+        <w:rPr>
+          <w:rFonts w:ascii="Times New Roman" w:hAnsi="Times New Roman" w:cs="宋体" w:hint="eastAsia"/>
+          <w:kern w:val="0"/>
+          <w:szCs w:val="21"/>
+        </w:rPr>
+        <w:t>Petri</w:t>
+      </w:r>
+      <w:r>
+        <w:rPr>
+          <w:rFonts w:ascii="Times New Roman" w:hAnsi="Times New Roman" w:cs="宋体" w:hint="eastAsia"/>
+          <w:kern w:val="0"/>
+          <w:szCs w:val="21"/>
+        </w:rPr>
+        <w:t>网络方法运用到航空制造业采购流程的再造中去，以此来面对该领域流程再造所面临的独有的问题和挑战。</w:t>
       </w:r>
     </w:p>
     <w:p>
@@ -2631,18 +2926,34 @@
         </w:numPr>
         <w:ind w:firstLineChars="0"/>
         <w:rPr>
-          <w:rFonts w:ascii="宋体" w:hAnsi="宋体" w:cs="宋体"/>
-          <w:kern w:val="0"/>
-          <w:szCs w:val="21"/>
-        </w:rPr>
-      </w:pPr>
-      <w:r>
-        <w:rPr>
-          <w:rFonts w:ascii="宋体" w:hAnsi="宋体" w:cs="宋体" w:hint="eastAsia"/>
-          <w:kern w:val="0"/>
-          <w:szCs w:val="21"/>
-        </w:rPr>
-        <w:t>本文在流程再造的方法过程中，创造性地采用了先进的增广Petri网络来评价工作流网络的稳健性指标，保证了优化和再造的同时，对流程的稳健性没有损耗。</w:t>
+          <w:rFonts w:ascii="Times New Roman" w:hAnsi="Times New Roman" w:cs="宋体"/>
+          <w:kern w:val="0"/>
+          <w:szCs w:val="21"/>
+        </w:rPr>
+      </w:pPr>
+      <w:r>
+        <w:rPr>
+          <w:rFonts w:ascii="Times New Roman" w:hAnsi="Times New Roman" w:cs="宋体" w:hint="eastAsia"/>
+          <w:kern w:val="0"/>
+          <w:szCs w:val="21"/>
+        </w:rPr>
+        <w:t>本文在流程再造的方法过程中，创造性地采用了先进的增广</w:t>
+      </w:r>
+      <w:r>
+        <w:rPr>
+          <w:rFonts w:ascii="Times New Roman" w:hAnsi="Times New Roman" w:cs="宋体" w:hint="eastAsia"/>
+          <w:kern w:val="0"/>
+          <w:szCs w:val="21"/>
+        </w:rPr>
+        <w:t>Petri</w:t>
+      </w:r>
+      <w:r>
+        <w:rPr>
+          <w:rFonts w:ascii="Times New Roman" w:hAnsi="Times New Roman" w:cs="宋体" w:hint="eastAsia"/>
+          <w:kern w:val="0"/>
+          <w:szCs w:val="21"/>
+        </w:rPr>
+        <w:t>网络来评价工作流网络的稳健性指标，保证了优化和再造的同时，对流程的稳健性没有损耗。</w:t>
       </w:r>
     </w:p>
     <w:p>
@@ -2654,34 +2965,42 @@
         </w:numPr>
         <w:ind w:firstLineChars="0"/>
         <w:rPr>
-          <w:rFonts w:ascii="宋体" w:hAnsi="宋体" w:cs="宋体" w:hint="eastAsia"/>
-          <w:kern w:val="0"/>
-          <w:szCs w:val="21"/>
-        </w:rPr>
-      </w:pPr>
-      <w:r>
-        <w:rPr>
-          <w:rFonts w:ascii="宋体" w:hAnsi="宋体" w:cs="宋体" w:hint="eastAsia"/>
-          <w:kern w:val="0"/>
-          <w:szCs w:val="21"/>
-        </w:rPr>
-        <w:t>本文在流程再造的</w:t>
-      </w:r>
-      <w:r>
-        <w:rPr>
-          <w:rFonts w:ascii="宋体" w:hAnsi="宋体" w:cs="宋体" w:hint="eastAsia"/>
-          <w:kern w:val="0"/>
-          <w:szCs w:val="21"/>
-        </w:rPr>
-        <w:t>仿真验证过程中</w:t>
-      </w:r>
-      <w:r>
-        <w:rPr>
-          <w:rFonts w:ascii="宋体" w:hAnsi="宋体" w:cs="宋体" w:hint="eastAsia"/>
-          <w:kern w:val="0"/>
-          <w:szCs w:val="21"/>
-        </w:rPr>
-        <w:t>，在分析仿真软件的辅助下，对Petri网中的随机因子进行了更深入的应用探索，除了考虑随机活动延时以外，将变迁激发的随机因素也纳入到模型的仿真的范围中去。</w:t>
+          <w:rFonts w:ascii="Times New Roman" w:hAnsi="Times New Roman" w:cs="宋体"/>
+          <w:kern w:val="0"/>
+          <w:szCs w:val="21"/>
+        </w:rPr>
+      </w:pPr>
+      <w:r>
+        <w:rPr>
+          <w:rFonts w:ascii="Times New Roman" w:hAnsi="Times New Roman" w:cs="宋体" w:hint="eastAsia"/>
+          <w:kern w:val="0"/>
+          <w:szCs w:val="21"/>
+        </w:rPr>
+        <w:t>本文在流程再造的仿真验证过程中</w:t>
+      </w:r>
+      <w:r>
+        <w:rPr>
+          <w:rFonts w:ascii="Times New Roman" w:hAnsi="Times New Roman" w:cs="宋体" w:hint="eastAsia"/>
+          <w:kern w:val="0"/>
+          <w:szCs w:val="21"/>
+        </w:rPr>
+        <w:t>，在分析仿真软件的辅助下，对</w:t>
+      </w:r>
+      <w:r>
+        <w:rPr>
+          <w:rFonts w:ascii="Times New Roman" w:hAnsi="Times New Roman" w:cs="宋体" w:hint="eastAsia"/>
+          <w:kern w:val="0"/>
+          <w:szCs w:val="21"/>
+        </w:rPr>
+        <w:t>Petri</w:t>
+      </w:r>
+      <w:r>
+        <w:rPr>
+          <w:rFonts w:ascii="Times New Roman" w:hAnsi="Times New Roman" w:cs="宋体" w:hint="eastAsia"/>
+          <w:kern w:val="0"/>
+          <w:szCs w:val="21"/>
+        </w:rPr>
+        <w:t>网中的随机因子进行了更深入的应用探索，除了考虑随机活动延时以外，将变迁激发的随机因素也纳入到模型的仿真的范围中去。</w:t>
       </w:r>
     </w:p>
     <w:p>
@@ -2689,7 +3008,7 @@
         <w:pStyle w:val="a3"/>
         <w:ind w:left="420" w:firstLineChars="0" w:firstLine="0"/>
         <w:rPr>
-          <w:rFonts w:ascii="宋体" w:hAnsi="宋体" w:cs="宋体" w:hint="eastAsia"/>
+          <w:rFonts w:ascii="Times New Roman" w:hAnsi="Times New Roman" w:cs="宋体"/>
           <w:kern w:val="0"/>
           <w:szCs w:val="21"/>
         </w:rPr>
@@ -2704,15 +3023,15 @@
         </w:numPr>
         <w:ind w:firstLineChars="0"/>
         <w:rPr>
-          <w:rFonts w:ascii="宋体" w:hAnsi="宋体" w:cs="宋体"/>
-          <w:b/>
-          <w:kern w:val="0"/>
-          <w:szCs w:val="21"/>
-        </w:rPr>
-      </w:pPr>
-      <w:r>
-        <w:rPr>
-          <w:rFonts w:ascii="宋体" w:hAnsi="宋体" w:cs="宋体" w:hint="eastAsia"/>
+          <w:rFonts w:ascii="Times New Roman" w:hAnsi="Times New Roman" w:cs="宋体"/>
+          <w:b/>
+          <w:kern w:val="0"/>
+          <w:szCs w:val="21"/>
+        </w:rPr>
+      </w:pPr>
+      <w:r>
+        <w:rPr>
+          <w:rFonts w:ascii="Times New Roman" w:hAnsi="Times New Roman" w:cs="宋体" w:hint="eastAsia"/>
           <w:b/>
           <w:kern w:val="0"/>
           <w:szCs w:val="21"/>
@@ -2721,7 +3040,7 @@
       </w:r>
       <w:r>
         <w:rPr>
-          <w:rFonts w:ascii="宋体" w:hAnsi="宋体" w:cs="宋体" w:hint="eastAsia"/>
+          <w:rFonts w:ascii="Times New Roman" w:hAnsi="Times New Roman" w:cs="宋体" w:hint="eastAsia"/>
           <w:b/>
           <w:kern w:val="0"/>
           <w:szCs w:val="21"/>
@@ -2730,7 +3049,7 @@
       </w:r>
       <w:r>
         <w:rPr>
-          <w:rFonts w:ascii="宋体" w:hAnsi="宋体" w:cs="宋体"/>
+          <w:rFonts w:ascii="Times New Roman" w:hAnsi="Times New Roman" w:cs="宋体"/>
           <w:b/>
           <w:kern w:val="0"/>
           <w:szCs w:val="21"/>
@@ -2743,7 +3062,7 @@
         <w:pStyle w:val="a3"/>
         <w:ind w:left="420" w:firstLineChars="0" w:firstLine="0"/>
         <w:rPr>
-          <w:rFonts w:ascii="宋体" w:hAnsi="宋体" w:cs="宋体" w:hint="eastAsia"/>
+          <w:rFonts w:ascii="Times New Roman" w:hAnsi="Times New Roman" w:cs="宋体"/>
           <w:kern w:val="0"/>
           <w:szCs w:val="21"/>
         </w:rPr>
@@ -2753,14 +3072,14 @@
       <w:pPr>
         <w:ind w:firstLine="420"/>
         <w:rPr>
-          <w:rFonts w:ascii="宋体" w:hAnsi="宋体" w:cs="宋体"/>
-          <w:kern w:val="0"/>
-          <w:szCs w:val="21"/>
-        </w:rPr>
-      </w:pPr>
-      <w:r>
-        <w:rPr>
-          <w:rFonts w:ascii="宋体" w:hAnsi="宋体" w:cs="宋体" w:hint="eastAsia"/>
+          <w:rFonts w:cs="宋体"/>
+          <w:kern w:val="0"/>
+          <w:szCs w:val="21"/>
+        </w:rPr>
+      </w:pPr>
+      <w:r>
+        <w:rPr>
+          <w:rFonts w:cs="宋体" w:hint="eastAsia"/>
           <w:kern w:val="0"/>
           <w:szCs w:val="21"/>
         </w:rPr>
@@ -2768,7 +3087,7 @@
       </w:r>
       <w:r>
         <w:rPr>
-          <w:rFonts w:ascii="宋体" w:hAnsi="宋体" w:cs="宋体" w:hint="eastAsia"/>
+          <w:rFonts w:cs="宋体" w:hint="eastAsia"/>
           <w:kern w:val="0"/>
           <w:szCs w:val="21"/>
         </w:rPr>
@@ -2776,7 +3095,7 @@
       </w:r>
       <w:r>
         <w:rPr>
-          <w:rFonts w:ascii="宋体" w:hAnsi="宋体" w:cs="宋体" w:hint="eastAsia"/>
+          <w:rFonts w:cs="宋体" w:hint="eastAsia"/>
           <w:kern w:val="0"/>
           <w:szCs w:val="21"/>
         </w:rPr>
@@ -2784,57 +3103,97 @@
       </w:r>
       <w:r>
         <w:rPr>
-          <w:rFonts w:ascii="宋体" w:hAnsi="宋体" w:cs="宋体" w:hint="eastAsia"/>
-          <w:kern w:val="0"/>
-          <w:szCs w:val="21"/>
-        </w:rPr>
-        <w:t>探究其原因，固然是因为它们没有以系统的观点思考企业的采购业务流程和其他的业务流程，领导和员工没有从根本上抛弃固有的陈旧观念。更重要的是，目前缺乏系统科学的流程再造方法指导，从而无法可靠地实施再造的过程和验证再造的效果，缺乏非常有效的数学理论和计算机工具的支持。</w:t>
-      </w:r>
-      <w:r>
-        <w:rPr>
-          <w:rFonts w:ascii="宋体" w:hAnsi="宋体" w:cs="宋体" w:hint="eastAsia"/>
-          <w:kern w:val="0"/>
-          <w:szCs w:val="21"/>
-        </w:rPr>
-        <w:t>另外，在运用Petri网络理论的时候，发现该理论是一种很成熟的理论，应用到工作流程建模和再造时仍然暴露了一些缺点，需要考虑采用Petri网络的扩展来进行研究。</w:t>
+          <w:rFonts w:cs="宋体" w:hint="eastAsia"/>
+          <w:kern w:val="0"/>
+          <w:szCs w:val="21"/>
+        </w:rPr>
+        <w:t>探究其原因，固然是因为它们没有以系统的观点思考企业的采购业务流程和其他的业务流程，领导和员工没有从根本上抛弃固有的陈旧观念。更重要的是，目前缺乏系统科学的流程再造方法指导，从而无法可靠地实施再造的过程和验证再造的效果，缺乏非常有效的数学理论和计算机工具的支持。另外，在运用</w:t>
+      </w:r>
+      <w:r>
+        <w:rPr>
+          <w:rFonts w:cs="宋体" w:hint="eastAsia"/>
+          <w:kern w:val="0"/>
+          <w:szCs w:val="21"/>
+        </w:rPr>
+        <w:t>Petri</w:t>
+      </w:r>
+      <w:r>
+        <w:rPr>
+          <w:rFonts w:cs="宋体" w:hint="eastAsia"/>
+          <w:kern w:val="0"/>
+          <w:szCs w:val="21"/>
+        </w:rPr>
+        <w:t>网络理论的时候，发现该理论是一种很成熟的理论，应用到工作流程建模和再造时仍然暴露了一些缺点，需要考虑采用</w:t>
+      </w:r>
+      <w:r>
+        <w:rPr>
+          <w:rFonts w:cs="宋体" w:hint="eastAsia"/>
+          <w:kern w:val="0"/>
+          <w:szCs w:val="21"/>
+        </w:rPr>
+        <w:t>Petri</w:t>
+      </w:r>
+      <w:r>
+        <w:rPr>
+          <w:rFonts w:cs="宋体" w:hint="eastAsia"/>
+          <w:kern w:val="0"/>
+          <w:szCs w:val="21"/>
+        </w:rPr>
+        <w:t>网络的扩展</w:t>
+      </w:r>
+      <w:r>
+        <w:rPr>
+          <w:rFonts w:cs="宋体" w:hint="eastAsia"/>
+          <w:kern w:val="0"/>
+          <w:szCs w:val="21"/>
+        </w:rPr>
+        <w:t>理论</w:t>
+      </w:r>
+      <w:r>
+        <w:rPr>
+          <w:rFonts w:cs="宋体" w:hint="eastAsia"/>
+          <w:kern w:val="0"/>
+          <w:szCs w:val="21"/>
+        </w:rPr>
+        <w:t>来进行研究。</w:t>
       </w:r>
     </w:p>
     <w:p>
       <w:pPr>
         <w:ind w:firstLine="420"/>
         <w:rPr>
-          <w:rFonts w:ascii="宋体" w:hAnsi="宋体" w:cs="宋体"/>
-          <w:kern w:val="0"/>
-          <w:szCs w:val="21"/>
-        </w:rPr>
-      </w:pPr>
-      <w:r>
-        <w:rPr>
-          <w:rFonts w:ascii="宋体" w:hAnsi="宋体" w:cs="宋体" w:hint="eastAsia"/>
-          <w:kern w:val="0"/>
-          <w:szCs w:val="21"/>
-        </w:rPr>
-        <w:t>本文预期探索出一种</w:t>
-      </w:r>
-      <w:r>
-        <w:rPr>
-          <w:rFonts w:ascii="宋体" w:hAnsi="宋体" w:cs="宋体" w:hint="eastAsia"/>
-          <w:kern w:val="0"/>
-          <w:szCs w:val="21"/>
-        </w:rPr>
-        <w:t>基于</w:t>
-      </w:r>
-      <w:r>
-        <w:rPr>
-          <w:rFonts w:ascii="宋体" w:hAnsi="宋体" w:cs="宋体" w:hint="eastAsia"/>
-          <w:kern w:val="0"/>
-          <w:szCs w:val="21"/>
-        </w:rPr>
-        <w:t>Petri网络的</w:t>
-      </w:r>
-      <w:r>
-        <w:rPr>
-          <w:rFonts w:ascii="宋体" w:hAnsi="宋体" w:cs="宋体" w:hint="eastAsia"/>
+          <w:rFonts w:cs="宋体"/>
+          <w:kern w:val="0"/>
+          <w:szCs w:val="21"/>
+        </w:rPr>
+      </w:pPr>
+      <w:r>
+        <w:rPr>
+          <w:rFonts w:cs="宋体" w:hint="eastAsia"/>
+          <w:kern w:val="0"/>
+          <w:szCs w:val="21"/>
+        </w:rPr>
+        <w:t>本文预期探索出一种基于</w:t>
+      </w:r>
+      <w:r>
+        <w:rPr>
+          <w:rFonts w:cs="宋体" w:hint="eastAsia"/>
+          <w:kern w:val="0"/>
+          <w:szCs w:val="21"/>
+        </w:rPr>
+        <w:t>Petri</w:t>
+      </w:r>
+      <w:r>
+        <w:rPr>
+          <w:rFonts w:cs="宋体" w:hint="eastAsia"/>
+          <w:kern w:val="0"/>
+          <w:szCs w:val="21"/>
+        </w:rPr>
+        <w:t>网络的</w:t>
+      </w:r>
+      <w:r>
+        <w:rPr>
+          <w:rFonts w:cs="宋体" w:hint="eastAsia"/>
           <w:kern w:val="0"/>
           <w:szCs w:val="21"/>
         </w:rPr>
@@ -2842,15 +3201,31 @@
       </w:r>
       <w:r>
         <w:rPr>
-          <w:rFonts w:ascii="宋体" w:hAnsi="宋体" w:cs="宋体" w:hint="eastAsia"/>
-          <w:kern w:val="0"/>
-          <w:szCs w:val="21"/>
-        </w:rPr>
-        <w:t>应用扩展的Petri网络理论，</w:t>
-      </w:r>
-      <w:r>
-        <w:rPr>
-          <w:rFonts w:ascii="宋体" w:hAnsi="宋体" w:cs="宋体" w:hint="eastAsia"/>
+          <w:rFonts w:cs="宋体" w:hint="eastAsia"/>
+          <w:kern w:val="0"/>
+          <w:szCs w:val="21"/>
+        </w:rPr>
+        <w:t>应用扩展的</w:t>
+      </w:r>
+      <w:r>
+        <w:rPr>
+          <w:rFonts w:cs="宋体" w:hint="eastAsia"/>
+          <w:kern w:val="0"/>
+          <w:szCs w:val="21"/>
+        </w:rPr>
+        <w:t>Petri</w:t>
+      </w:r>
+      <w:r>
+        <w:rPr>
+          <w:rFonts w:cs="宋体" w:hint="eastAsia"/>
+          <w:kern w:val="0"/>
+          <w:szCs w:val="21"/>
+        </w:rPr>
+        <w:t>网络理论，</w:t>
+      </w:r>
+      <w:r>
+        <w:rPr>
+          <w:rFonts w:cs="宋体" w:hint="eastAsia"/>
           <w:kern w:val="0"/>
           <w:szCs w:val="21"/>
         </w:rPr>
@@ -2858,7 +3233,7 @@
       </w:r>
       <w:r>
         <w:rPr>
-          <w:rFonts w:ascii="宋体" w:hAnsi="宋体" w:cs="宋体" w:hint="eastAsia"/>
+          <w:rFonts w:cs="宋体" w:hint="eastAsia"/>
           <w:kern w:val="0"/>
           <w:szCs w:val="21"/>
         </w:rPr>
@@ -2866,7 +3241,7 @@
       </w:r>
       <w:r>
         <w:rPr>
-          <w:rFonts w:ascii="宋体" w:hAnsi="宋体" w:cs="宋体" w:hint="eastAsia"/>
+          <w:rFonts w:cs="宋体" w:hint="eastAsia"/>
           <w:kern w:val="0"/>
           <w:szCs w:val="21"/>
         </w:rPr>
@@ -2874,27 +3249,17 @@
       </w:r>
       <w:r>
         <w:rPr>
-          <w:rFonts w:ascii="宋体" w:hAnsi="宋体" w:cs="宋体" w:hint="eastAsia"/>
-          <w:kern w:val="0"/>
-          <w:szCs w:val="21"/>
-        </w:rPr>
-        <w:t>探索一种能够应用于航空制造企业采购业务流程再造的设计、分析、实施和验证的工具，</w:t>
-      </w:r>
-      <w:bookmarkStart w:id="0" w:name="_GoBack"/>
-      <w:bookmarkEnd w:id="0"/>
-      <w:r>
-        <w:rPr>
-          <w:rFonts w:ascii="宋体" w:hAnsi="宋体" w:cs="宋体" w:hint="eastAsia"/>
-          <w:kern w:val="0"/>
-          <w:szCs w:val="21"/>
-        </w:rPr>
-        <w:t>从而在保证了使用科学的方法论来指导流程，降低了实施再造的风险，取得了良好的效果。</w:t>
-      </w:r>
-    </w:p>
-    <w:p>
-      <w:pPr>
-        <w:rPr>
-          <w:rFonts w:ascii="宋体" w:hAnsi="宋体" w:cs="宋体"/>
+          <w:rFonts w:cs="宋体" w:hint="eastAsia"/>
+          <w:kern w:val="0"/>
+          <w:szCs w:val="21"/>
+        </w:rPr>
+        <w:t>探索一种能够应用于航空制造企业采购业务流程再造的设计、分析、实施和验证的工具，从而在保证了使用科学的方法论来指导流程，降低了实施再造的风险，取得了良好的效果。</w:t>
+      </w:r>
+    </w:p>
+    <w:p>
+      <w:pPr>
+        <w:rPr>
+          <w:rFonts w:cs="宋体"/>
           <w:kern w:val="0"/>
           <w:szCs w:val="21"/>
         </w:rPr>
@@ -2909,15 +3274,15 @@
         </w:numPr>
         <w:ind w:firstLineChars="0"/>
         <w:rPr>
-          <w:rFonts w:ascii="宋体" w:hAnsi="宋体" w:cs="宋体"/>
-          <w:b/>
-          <w:kern w:val="0"/>
-          <w:szCs w:val="21"/>
-        </w:rPr>
-      </w:pPr>
-      <w:r>
-        <w:rPr>
-          <w:rFonts w:ascii="宋体" w:hAnsi="宋体" w:cs="宋体" w:hint="eastAsia"/>
+          <w:rFonts w:ascii="Times New Roman" w:hAnsi="Times New Roman" w:cs="宋体"/>
+          <w:b/>
+          <w:kern w:val="0"/>
+          <w:szCs w:val="21"/>
+        </w:rPr>
+      </w:pPr>
+      <w:r>
+        <w:rPr>
+          <w:rFonts w:ascii="Times New Roman" w:hAnsi="Times New Roman" w:cs="宋体" w:hint="eastAsia"/>
           <w:b/>
           <w:kern w:val="0"/>
           <w:szCs w:val="21"/>
@@ -2926,7 +3291,7 @@
       </w:r>
       <w:r>
         <w:rPr>
-          <w:rFonts w:ascii="宋体" w:hAnsi="宋体" w:cs="宋体" w:hint="eastAsia"/>
+          <w:rFonts w:ascii="Times New Roman" w:hAnsi="Times New Roman" w:cs="宋体" w:hint="eastAsia"/>
           <w:b/>
           <w:kern w:val="0"/>
           <w:szCs w:val="21"/>
@@ -2935,7 +3300,7 @@
       </w:r>
       <w:r>
         <w:rPr>
-          <w:rFonts w:ascii="宋体" w:hAnsi="宋体" w:cs="宋体" w:hint="eastAsia"/>
+          <w:rFonts w:ascii="Times New Roman" w:hAnsi="Times New Roman" w:cs="宋体" w:hint="eastAsia"/>
           <w:b/>
           <w:kern w:val="0"/>
           <w:szCs w:val="21"/>
@@ -2946,23 +3311,23 @@
     <w:p>
       <w:pPr>
         <w:rPr>
-          <w:rFonts w:ascii="宋体" w:hAnsi="宋体" w:cs="宋体" w:hint="eastAsia"/>
-          <w:kern w:val="0"/>
-          <w:szCs w:val="21"/>
-        </w:rPr>
-      </w:pPr>
-    </w:p>
-    <w:p>
-      <w:pPr>
-        <w:rPr>
-          <w:rFonts w:ascii="宋体" w:hAnsi="宋体" w:cs="宋体" w:hint="eastAsia"/>
-          <w:kern w:val="0"/>
-          <w:szCs w:val="21"/>
-        </w:rPr>
-      </w:pPr>
-      <w:r>
-        <w:rPr>
-          <w:rFonts w:ascii="宋体" w:hAnsi="宋体" w:cs="宋体" w:hint="eastAsia"/>
+          <w:rFonts w:cs="宋体"/>
+          <w:kern w:val="0"/>
+          <w:szCs w:val="21"/>
+        </w:rPr>
+      </w:pPr>
+    </w:p>
+    <w:p>
+      <w:pPr>
+        <w:rPr>
+          <w:rFonts w:cs="宋体"/>
+          <w:kern w:val="0"/>
+          <w:szCs w:val="21"/>
+        </w:rPr>
+      </w:pPr>
+      <w:r>
+        <w:rPr>
+          <w:rFonts w:cs="宋体" w:hint="eastAsia"/>
           <w:kern w:val="0"/>
           <w:szCs w:val="21"/>
         </w:rPr>
@@ -2970,23 +3335,152 @@
       </w:r>
       <w:r>
         <w:rPr>
-          <w:rFonts w:ascii="宋体" w:hAnsi="宋体" w:cs="宋体" w:hint="eastAsia"/>
-          <w:kern w:val="0"/>
-          <w:szCs w:val="21"/>
-        </w:rPr>
-        <w:t>本文第一章绪论首先介绍了业务流程再造的定义和学术研究现状，然后提出了本文研究的方法、目的、全文框架和创新点。之后，从两个方面对选题进行了讨论。第二章简述了航空制造业的背景和发展趋势，列举了世界主流飞机制造厂商的采购模式，并且分析了航空采购模式的特点和面临的挑战，强调了流程再造的必要性。第三章则比较了业务流程再造的各种方法，特别是各种建模方法，分析了业务流程再造的具体实施步骤和可能遇到的阻力，提出了使用Petri网络来指导再造的课题。第四章则从工作流Petri网络原理出发，阐述了Petri网络的</w:t>
-      </w:r>
-      <w:r>
-        <w:rPr>
-          <w:rFonts w:ascii="宋体" w:hAnsi="宋体" w:cs="宋体" w:hint="eastAsia"/>
-          <w:kern w:val="0"/>
-          <w:szCs w:val="21"/>
-        </w:rPr>
-        <w:t>流程优化方法和局限性。第五章结合中国商飞的采购流程再造实践，对Petri网络模型进行了分析、优化和验证，应用了 随机Petri网络进行仿真，在保证稳健性的前提下进行了优化。最后第六章对全文进行了总结，对研究的不足</w:t>
-      </w:r>
-      <w:r>
-        <w:rPr>
-          <w:rFonts w:ascii="宋体" w:hAnsi="宋体" w:cs="宋体" w:hint="eastAsia"/>
+          <w:rFonts w:cs="宋体" w:hint="eastAsia"/>
+          <w:kern w:val="0"/>
+          <w:szCs w:val="21"/>
+        </w:rPr>
+        <w:t>本文第一章绪论首先介绍了业务流程再造的定义和学术研究现状，然后提出了本文研究</w:t>
+      </w:r>
+      <w:r>
+        <w:rPr>
+          <w:rFonts w:cs="宋体" w:hint="eastAsia"/>
+          <w:kern w:val="0"/>
+          <w:szCs w:val="21"/>
+        </w:rPr>
+        <w:lastRenderedPageBreak/>
+        <w:t>的方法、目的、全文框架和创新点。之后</w:t>
+      </w:r>
+      <w:r>
+        <w:rPr>
+          <w:rFonts w:cs="宋体" w:hint="eastAsia"/>
+          <w:kern w:val="0"/>
+          <w:szCs w:val="21"/>
+        </w:rPr>
+        <w:t>第二章</w:t>
+      </w:r>
+      <w:r>
+        <w:rPr>
+          <w:rFonts w:cs="宋体" w:hint="eastAsia"/>
+          <w:kern w:val="0"/>
+          <w:szCs w:val="21"/>
+        </w:rPr>
+        <w:t>和第三章</w:t>
+      </w:r>
+      <w:r>
+        <w:rPr>
+          <w:rFonts w:cs="宋体" w:hint="eastAsia"/>
+          <w:kern w:val="0"/>
+          <w:szCs w:val="21"/>
+        </w:rPr>
+        <w:t>从</w:t>
+      </w:r>
+      <w:r>
+        <w:rPr>
+          <w:rFonts w:cs="宋体" w:hint="eastAsia"/>
+          <w:kern w:val="0"/>
+          <w:szCs w:val="21"/>
+        </w:rPr>
+        <w:t>应用领域和方法</w:t>
+      </w:r>
+      <w:r>
+        <w:rPr>
+          <w:rFonts w:cs="宋体" w:hint="eastAsia"/>
+          <w:kern w:val="0"/>
+          <w:szCs w:val="21"/>
+        </w:rPr>
+        <w:t>两个方面对选题进行了讨论。第二章简述了航空制造业的背景和发展趋势，列举了世界主流飞机制造厂商的采购模式，并且分析了航空采购模式的特点和面临的挑战，强调了流程再造的必要性。第三章则比较了业务流程再造的各种方法，特别是各种建模方法，分析了业务流程再造的具体实施步骤和可能遇到的阻力，提出了使用</w:t>
+      </w:r>
+      <w:r>
+        <w:rPr>
+          <w:rFonts w:cs="宋体" w:hint="eastAsia"/>
+          <w:kern w:val="0"/>
+          <w:szCs w:val="21"/>
+        </w:rPr>
+        <w:t>Petri</w:t>
+      </w:r>
+      <w:r>
+        <w:rPr>
+          <w:rFonts w:cs="宋体" w:hint="eastAsia"/>
+          <w:kern w:val="0"/>
+          <w:szCs w:val="21"/>
+        </w:rPr>
+        <w:t>网络来指导再造的课题。第四章则从工作流</w:t>
+      </w:r>
+      <w:r>
+        <w:rPr>
+          <w:rFonts w:cs="宋体" w:hint="eastAsia"/>
+          <w:kern w:val="0"/>
+          <w:szCs w:val="21"/>
+        </w:rPr>
+        <w:t>Petri</w:t>
+      </w:r>
+      <w:r>
+        <w:rPr>
+          <w:rFonts w:cs="宋体" w:hint="eastAsia"/>
+          <w:kern w:val="0"/>
+          <w:szCs w:val="21"/>
+        </w:rPr>
+        <w:t>网络原理出发，阐述了</w:t>
+      </w:r>
+      <w:r>
+        <w:rPr>
+          <w:rFonts w:cs="宋体" w:hint="eastAsia"/>
+          <w:kern w:val="0"/>
+          <w:szCs w:val="21"/>
+        </w:rPr>
+        <w:t>Petri</w:t>
+      </w:r>
+      <w:r>
+        <w:rPr>
+          <w:rFonts w:cs="宋体" w:hint="eastAsia"/>
+          <w:kern w:val="0"/>
+          <w:szCs w:val="21"/>
+        </w:rPr>
+        <w:t>网络的</w:t>
+      </w:r>
+      <w:r>
+        <w:rPr>
+          <w:rFonts w:cs="宋体" w:hint="eastAsia"/>
+          <w:kern w:val="0"/>
+          <w:szCs w:val="21"/>
+        </w:rPr>
+        <w:t>流程优化方法和局限性。第五章结合中国商飞的采购流程再造实践，对</w:t>
+      </w:r>
+      <w:r>
+        <w:rPr>
+          <w:rFonts w:cs="宋体" w:hint="eastAsia"/>
+          <w:kern w:val="0"/>
+          <w:szCs w:val="21"/>
+        </w:rPr>
+        <w:t>Petri</w:t>
+      </w:r>
+      <w:r>
+        <w:rPr>
+          <w:rFonts w:cs="宋体" w:hint="eastAsia"/>
+          <w:kern w:val="0"/>
+          <w:szCs w:val="21"/>
+        </w:rPr>
+        <w:t>网络模型进行了分析、优化和验证，应用随机</w:t>
+      </w:r>
+      <w:r>
+        <w:rPr>
+          <w:rFonts w:cs="宋体" w:hint="eastAsia"/>
+          <w:kern w:val="0"/>
+          <w:szCs w:val="21"/>
+        </w:rPr>
+        <w:t>Petri</w:t>
+      </w:r>
+      <w:r>
+        <w:rPr>
+          <w:rFonts w:cs="宋体" w:hint="eastAsia"/>
+          <w:kern w:val="0"/>
+          <w:szCs w:val="21"/>
+        </w:rPr>
+        <w:t>网络进行仿真，在保证稳健性的前提下进行了优化。最后第六章对全文进行了总结，对研究的不足</w:t>
+      </w:r>
+      <w:r>
+        <w:rPr>
+          <w:rFonts w:cs="宋体" w:hint="eastAsia"/>
           <w:kern w:val="0"/>
           <w:szCs w:val="21"/>
         </w:rPr>
@@ -2994,7 +3488,7 @@
       </w:r>
       <w:r>
         <w:rPr>
-          <w:rFonts w:ascii="宋体" w:hAnsi="宋体" w:cs="宋体" w:hint="eastAsia"/>
+          <w:rFonts w:cs="宋体" w:hint="eastAsia"/>
           <w:kern w:val="0"/>
           <w:szCs w:val="21"/>
         </w:rPr>
@@ -3002,7 +3496,7 @@
       </w:r>
       <w:r>
         <w:rPr>
-          <w:rFonts w:ascii="宋体" w:hAnsi="宋体" w:cs="宋体" w:hint="eastAsia"/>
+          <w:rFonts w:cs="宋体" w:hint="eastAsia"/>
           <w:kern w:val="0"/>
           <w:szCs w:val="21"/>
         </w:rPr>
@@ -3013,25 +3507,73 @@
       <w:pPr>
         <w:ind w:firstLine="420"/>
         <w:rPr>
-          <w:rFonts w:ascii="宋体" w:hAnsi="宋体" w:cs="宋体"/>
-          <w:kern w:val="0"/>
-          <w:szCs w:val="21"/>
-        </w:rPr>
-      </w:pPr>
-      <w:r>
-        <w:rPr>
-          <w:rFonts w:ascii="宋体" w:hAnsi="宋体" w:cs="宋体" w:hint="eastAsia"/>
-          <w:kern w:val="0"/>
-          <w:szCs w:val="21"/>
-        </w:rPr>
-        <w:t>目前初稿已经完成，正在根据专家意见进行修改。</w:t>
+          <w:rFonts w:cs="宋体"/>
+          <w:kern w:val="0"/>
+          <w:szCs w:val="21"/>
+        </w:rPr>
+      </w:pPr>
+      <w:r>
+        <w:rPr>
+          <w:rFonts w:cs="宋体" w:hint="eastAsia"/>
+          <w:kern w:val="0"/>
+          <w:szCs w:val="21"/>
+        </w:rPr>
+        <w:t>目前</w:t>
+      </w:r>
+      <w:r>
+        <w:rPr>
+          <w:rFonts w:cs="宋体" w:hint="eastAsia"/>
+          <w:kern w:val="0"/>
+          <w:szCs w:val="21"/>
+        </w:rPr>
+        <w:t>论文</w:t>
+      </w:r>
+      <w:r>
+        <w:rPr>
+          <w:rFonts w:cs="宋体" w:hint="eastAsia"/>
+          <w:kern w:val="0"/>
+          <w:szCs w:val="21"/>
+        </w:rPr>
+        <w:t>初稿已经完成，正在根据</w:t>
+      </w:r>
+      <w:r>
+        <w:rPr>
+          <w:rFonts w:cs="宋体" w:hint="eastAsia"/>
+          <w:kern w:val="0"/>
+          <w:szCs w:val="21"/>
+        </w:rPr>
+        <w:t>导师和</w:t>
+      </w:r>
+      <w:r>
+        <w:rPr>
+          <w:rFonts w:cs="宋体" w:hint="eastAsia"/>
+          <w:kern w:val="0"/>
+          <w:szCs w:val="21"/>
+        </w:rPr>
+        <w:t>专家</w:t>
+      </w:r>
+      <w:r>
+        <w:rPr>
+          <w:rFonts w:cs="宋体" w:hint="eastAsia"/>
+          <w:kern w:val="0"/>
+          <w:szCs w:val="21"/>
+        </w:rPr>
+        <w:t>的</w:t>
+      </w:r>
+      <w:r>
+        <w:rPr>
+          <w:rFonts w:cs="宋体" w:hint="eastAsia"/>
+          <w:kern w:val="0"/>
+          <w:szCs w:val="21"/>
+        </w:rPr>
+        <w:t>意见进行修改。</w:t>
       </w:r>
     </w:p>
     <w:p>
       <w:pPr>
         <w:ind w:firstLine="420"/>
         <w:rPr>
-          <w:rFonts w:ascii="宋体" w:hAnsi="宋体" w:cs="宋体"/>
+          <w:rFonts w:cs="宋体"/>
           <w:kern w:val="0"/>
           <w:szCs w:val="21"/>
         </w:rPr>
@@ -3046,15 +3588,15 @@
         </w:numPr>
         <w:ind w:firstLineChars="0"/>
         <w:rPr>
-          <w:rFonts w:ascii="宋体" w:hAnsi="宋体" w:cs="宋体"/>
-          <w:b/>
-          <w:kern w:val="0"/>
-          <w:szCs w:val="21"/>
-        </w:rPr>
-      </w:pPr>
-      <w:r>
-        <w:rPr>
-          <w:rFonts w:ascii="宋体" w:hAnsi="宋体" w:cs="宋体" w:hint="eastAsia"/>
+          <w:rFonts w:ascii="Times New Roman" w:hAnsi="Times New Roman" w:cs="宋体"/>
+          <w:b/>
+          <w:kern w:val="0"/>
+          <w:szCs w:val="21"/>
+        </w:rPr>
+      </w:pPr>
+      <w:r>
+        <w:rPr>
+          <w:rFonts w:ascii="Times New Roman" w:hAnsi="Times New Roman" w:cs="宋体" w:hint="eastAsia"/>
           <w:b/>
           <w:kern w:val="0"/>
           <w:szCs w:val="21"/>
@@ -3067,19 +3609,399 @@
         <w:widowControl/>
         <w:ind w:firstLineChars="100" w:firstLine="210"/>
         <w:rPr>
-          <w:rFonts w:ascii="宋体" w:hAnsi="宋体" w:cs="宋体"/>
-          <w:kern w:val="0"/>
-          <w:szCs w:val="21"/>
-        </w:rPr>
-      </w:pPr>
-      <w:r>
-        <w:rPr>
-          <w:rFonts w:ascii="宋体" w:hAnsi="宋体" w:cs="宋体" w:hint="eastAsia"/>
-          <w:kern w:val="0"/>
-          <w:szCs w:val="21"/>
-        </w:rPr>
-        <w:t xml:space="preserve">       </w:t>
-      </w:r>
+          <w:rFonts w:cs="宋体"/>
+          <w:kern w:val="0"/>
+          <w:szCs w:val="21"/>
+        </w:rPr>
+      </w:pPr>
+    </w:p>
+    <w:p>
+      <w:pPr>
+        <w:widowControl/>
+        <w:ind w:firstLineChars="100" w:firstLine="210"/>
+        <w:rPr>
+          <w:rFonts w:cs="宋体" w:hint="eastAsia"/>
+          <w:kern w:val="0"/>
+          <w:szCs w:val="21"/>
+        </w:rPr>
+      </w:pPr>
+      <w:r>
+        <w:rPr>
+          <w:rFonts w:cs="宋体" w:hint="eastAsia"/>
+          <w:kern w:val="0"/>
+          <w:szCs w:val="21"/>
+        </w:rPr>
+        <w:t>20</w:t>
+      </w:r>
+      <w:r>
+        <w:rPr>
+          <w:rFonts w:cs="宋体" w:hint="eastAsia"/>
+          <w:kern w:val="0"/>
+          <w:szCs w:val="21"/>
+        </w:rPr>
+        <w:t>15</w:t>
+      </w:r>
+      <w:r>
+        <w:rPr>
+          <w:rFonts w:cs="宋体" w:hint="eastAsia"/>
+          <w:kern w:val="0"/>
+          <w:szCs w:val="21"/>
+        </w:rPr>
+        <w:t>.</w:t>
+      </w:r>
+      <w:r>
+        <w:rPr>
+          <w:rFonts w:cs="宋体" w:hint="eastAsia"/>
+          <w:kern w:val="0"/>
+          <w:szCs w:val="21"/>
+        </w:rPr>
+        <w:t>4</w:t>
+      </w:r>
+      <w:r>
+        <w:rPr>
+          <w:rFonts w:cs="宋体" w:hint="eastAsia"/>
+          <w:kern w:val="0"/>
+          <w:szCs w:val="21"/>
+        </w:rPr>
+        <w:t xml:space="preserve"> </w:t>
+      </w:r>
+      <w:r>
+        <w:rPr>
+          <w:rFonts w:cs="宋体" w:hint="eastAsia"/>
+          <w:kern w:val="0"/>
+          <w:szCs w:val="21"/>
+        </w:rPr>
+        <w:t>～</w:t>
+      </w:r>
+      <w:r>
+        <w:rPr>
+          <w:rFonts w:cs="宋体" w:hint="eastAsia"/>
+          <w:kern w:val="0"/>
+          <w:szCs w:val="21"/>
+        </w:rPr>
+        <w:t xml:space="preserve"> 20</w:t>
+      </w:r>
+      <w:r>
+        <w:rPr>
+          <w:rFonts w:cs="宋体" w:hint="eastAsia"/>
+          <w:kern w:val="0"/>
+          <w:szCs w:val="21"/>
+        </w:rPr>
+        <w:t>15</w:t>
+      </w:r>
+      <w:r>
+        <w:rPr>
+          <w:rFonts w:cs="宋体" w:hint="eastAsia"/>
+          <w:kern w:val="0"/>
+          <w:szCs w:val="21"/>
+        </w:rPr>
+        <w:t>.</w:t>
+      </w:r>
+      <w:r>
+        <w:rPr>
+          <w:rFonts w:cs="宋体" w:hint="eastAsia"/>
+          <w:kern w:val="0"/>
+          <w:szCs w:val="21"/>
+        </w:rPr>
+        <w:t>9</w:t>
+      </w:r>
+      <w:r>
+        <w:rPr>
+          <w:rFonts w:cs="宋体" w:hint="eastAsia"/>
+          <w:kern w:val="0"/>
+          <w:szCs w:val="21"/>
+        </w:rPr>
+        <w:t xml:space="preserve">   </w:t>
+      </w:r>
+      <w:r>
+        <w:rPr>
+          <w:rFonts w:cs="宋体"/>
+          <w:kern w:val="0"/>
+          <w:szCs w:val="21"/>
+        </w:rPr>
+        <w:t xml:space="preserve"> </w:t>
+      </w:r>
+      <w:r>
+        <w:rPr>
+          <w:rFonts w:cs="宋体" w:hint="eastAsia"/>
+          <w:kern w:val="0"/>
+          <w:szCs w:val="21"/>
+        </w:rPr>
+        <w:t>前期理论</w:t>
+      </w:r>
+      <w:r>
+        <w:rPr>
+          <w:rFonts w:cs="宋体" w:hint="eastAsia"/>
+          <w:kern w:val="0"/>
+          <w:szCs w:val="21"/>
+        </w:rPr>
+        <w:t>学习和</w:t>
+      </w:r>
+      <w:r>
+        <w:rPr>
+          <w:rFonts w:cs="宋体" w:hint="eastAsia"/>
+          <w:kern w:val="0"/>
+          <w:szCs w:val="21"/>
+        </w:rPr>
+        <w:t>研究</w:t>
+      </w:r>
+    </w:p>
+    <w:p>
+      <w:pPr>
+        <w:widowControl/>
+        <w:ind w:firstLineChars="100" w:firstLine="210"/>
+        <w:rPr>
+          <w:rFonts w:cs="宋体" w:hint="eastAsia"/>
+          <w:kern w:val="0"/>
+          <w:szCs w:val="21"/>
+        </w:rPr>
+      </w:pPr>
+      <w:r>
+        <w:rPr>
+          <w:rFonts w:cs="宋体" w:hint="eastAsia"/>
+          <w:kern w:val="0"/>
+          <w:szCs w:val="21"/>
+        </w:rPr>
+        <w:t>20</w:t>
+      </w:r>
+      <w:r>
+        <w:rPr>
+          <w:rFonts w:cs="宋体" w:hint="eastAsia"/>
+          <w:kern w:val="0"/>
+          <w:szCs w:val="21"/>
+        </w:rPr>
+        <w:t>15</w:t>
+      </w:r>
+      <w:r>
+        <w:rPr>
+          <w:rFonts w:cs="宋体" w:hint="eastAsia"/>
+          <w:kern w:val="0"/>
+          <w:szCs w:val="21"/>
+        </w:rPr>
+        <w:t>.</w:t>
+      </w:r>
+      <w:r>
+        <w:rPr>
+          <w:rFonts w:cs="宋体" w:hint="eastAsia"/>
+          <w:kern w:val="0"/>
+          <w:szCs w:val="21"/>
+        </w:rPr>
+        <w:t>9</w:t>
+      </w:r>
+      <w:r>
+        <w:rPr>
+          <w:rFonts w:cs="宋体" w:hint="eastAsia"/>
+          <w:kern w:val="0"/>
+          <w:szCs w:val="21"/>
+        </w:rPr>
+        <w:t xml:space="preserve"> </w:t>
+      </w:r>
+      <w:r>
+        <w:rPr>
+          <w:rFonts w:cs="宋体" w:hint="eastAsia"/>
+          <w:kern w:val="0"/>
+          <w:szCs w:val="21"/>
+        </w:rPr>
+        <w:t>～</w:t>
+      </w:r>
+      <w:r>
+        <w:rPr>
+          <w:rFonts w:cs="宋体" w:hint="eastAsia"/>
+          <w:kern w:val="0"/>
+          <w:szCs w:val="21"/>
+        </w:rPr>
+        <w:t xml:space="preserve"> </w:t>
+      </w:r>
+      <w:r>
+        <w:rPr>
+          <w:rFonts w:cs="宋体" w:hint="eastAsia"/>
+          <w:kern w:val="0"/>
+          <w:szCs w:val="21"/>
+        </w:rPr>
+        <w:t>20</w:t>
+      </w:r>
+      <w:r>
+        <w:rPr>
+          <w:rFonts w:cs="宋体" w:hint="eastAsia"/>
+          <w:kern w:val="0"/>
+          <w:szCs w:val="21"/>
+        </w:rPr>
+        <w:t>16</w:t>
+      </w:r>
+      <w:r>
+        <w:rPr>
+          <w:rFonts w:cs="宋体" w:hint="eastAsia"/>
+          <w:kern w:val="0"/>
+          <w:szCs w:val="21"/>
+        </w:rPr>
+        <w:t>.</w:t>
+      </w:r>
+      <w:r>
+        <w:rPr>
+          <w:rFonts w:cs="宋体" w:hint="eastAsia"/>
+          <w:kern w:val="0"/>
+          <w:szCs w:val="21"/>
+        </w:rPr>
+        <w:t>3</w:t>
+      </w:r>
+      <w:r>
+        <w:rPr>
+          <w:rFonts w:cs="宋体" w:hint="eastAsia"/>
+          <w:kern w:val="0"/>
+          <w:szCs w:val="21"/>
+        </w:rPr>
+        <w:t xml:space="preserve">   </w:t>
+      </w:r>
+      <w:r>
+        <w:rPr>
+          <w:rFonts w:cs="宋体"/>
+          <w:kern w:val="0"/>
+          <w:szCs w:val="21"/>
+        </w:rPr>
+        <w:t xml:space="preserve"> </w:t>
+      </w:r>
+      <w:r>
+        <w:rPr>
+          <w:rFonts w:cs="宋体" w:hint="eastAsia"/>
+          <w:kern w:val="0"/>
+          <w:szCs w:val="21"/>
+        </w:rPr>
+        <w:t>在职实践论文</w:t>
+      </w:r>
+      <w:r>
+        <w:rPr>
+          <w:rFonts w:cs="宋体" w:hint="eastAsia"/>
+          <w:kern w:val="0"/>
+          <w:szCs w:val="21"/>
+        </w:rPr>
+        <w:t>课题技术</w:t>
+      </w:r>
+    </w:p>
+    <w:p>
+      <w:pPr>
+        <w:widowControl/>
+        <w:ind w:firstLineChars="100" w:firstLine="210"/>
+        <w:rPr>
+          <w:rFonts w:cs="宋体" w:hint="eastAsia"/>
+          <w:kern w:val="0"/>
+          <w:szCs w:val="21"/>
+        </w:rPr>
+      </w:pPr>
+      <w:r>
+        <w:rPr>
+          <w:rFonts w:cs="宋体" w:hint="eastAsia"/>
+          <w:kern w:val="0"/>
+          <w:szCs w:val="21"/>
+        </w:rPr>
+        <w:t>20</w:t>
+      </w:r>
+      <w:r>
+        <w:rPr>
+          <w:rFonts w:cs="宋体" w:hint="eastAsia"/>
+          <w:kern w:val="0"/>
+          <w:szCs w:val="21"/>
+        </w:rPr>
+        <w:t>16</w:t>
+      </w:r>
+      <w:r>
+        <w:rPr>
+          <w:rFonts w:cs="宋体" w:hint="eastAsia"/>
+          <w:kern w:val="0"/>
+          <w:szCs w:val="21"/>
+        </w:rPr>
+        <w:t>.</w:t>
+      </w:r>
+      <w:r>
+        <w:rPr>
+          <w:rFonts w:cs="宋体" w:hint="eastAsia"/>
+          <w:kern w:val="0"/>
+          <w:szCs w:val="21"/>
+        </w:rPr>
+        <w:t>3</w:t>
+      </w:r>
+      <w:r>
+        <w:rPr>
+          <w:rFonts w:cs="宋体" w:hint="eastAsia"/>
+          <w:kern w:val="0"/>
+          <w:szCs w:val="21"/>
+        </w:rPr>
+        <w:t xml:space="preserve"> </w:t>
+      </w:r>
+      <w:r>
+        <w:rPr>
+          <w:rFonts w:cs="宋体" w:hint="eastAsia"/>
+          <w:kern w:val="0"/>
+          <w:szCs w:val="21"/>
+        </w:rPr>
+        <w:t>～</w:t>
+      </w:r>
+      <w:r>
+        <w:rPr>
+          <w:rFonts w:cs="宋体" w:hint="eastAsia"/>
+          <w:kern w:val="0"/>
+          <w:szCs w:val="21"/>
+        </w:rPr>
+        <w:t xml:space="preserve"> </w:t>
+      </w:r>
+      <w:r>
+        <w:rPr>
+          <w:rFonts w:cs="宋体" w:hint="eastAsia"/>
+          <w:kern w:val="0"/>
+          <w:szCs w:val="21"/>
+        </w:rPr>
+        <w:t>目前</w:t>
+      </w:r>
+      <w:r>
+        <w:rPr>
+          <w:rFonts w:cs="宋体" w:hint="eastAsia"/>
+          <w:kern w:val="0"/>
+          <w:szCs w:val="21"/>
+        </w:rPr>
+        <w:t xml:space="preserve">  </w:t>
+      </w:r>
+      <w:r>
+        <w:rPr>
+          <w:rFonts w:cs="宋体"/>
+          <w:kern w:val="0"/>
+          <w:szCs w:val="21"/>
+        </w:rPr>
+        <w:t xml:space="preserve"> </w:t>
+      </w:r>
+      <w:r>
+        <w:rPr>
+          <w:rFonts w:cs="宋体" w:hint="eastAsia"/>
+          <w:kern w:val="0"/>
+          <w:szCs w:val="21"/>
+        </w:rPr>
+        <w:t xml:space="preserve">  </w:t>
+      </w:r>
+      <w:r>
+        <w:rPr>
+          <w:rFonts w:cs="宋体"/>
+          <w:kern w:val="0"/>
+          <w:szCs w:val="21"/>
+        </w:rPr>
+        <w:t xml:space="preserve"> </w:t>
+      </w:r>
+      <w:r>
+        <w:rPr>
+          <w:rFonts w:cs="宋体" w:hint="eastAsia"/>
+          <w:kern w:val="0"/>
+          <w:szCs w:val="21"/>
+        </w:rPr>
+        <w:t>撰写学位论文</w:t>
+      </w:r>
+    </w:p>
+    <w:p>
+      <w:pPr>
+        <w:widowControl/>
+        <w:ind w:firstLineChars="100" w:firstLine="210"/>
+        <w:rPr>
+          <w:rFonts w:cs="宋体"/>
+          <w:kern w:val="0"/>
+          <w:szCs w:val="21"/>
+        </w:rPr>
+      </w:pPr>
     </w:p>
     <w:p>
       <w:pPr>
@@ -3090,15 +4012,15 @@
         </w:numPr>
         <w:ind w:firstLineChars="0"/>
         <w:rPr>
-          <w:rFonts w:ascii="宋体" w:hAnsi="宋体" w:cs="宋体"/>
-          <w:b/>
-          <w:kern w:val="0"/>
-          <w:szCs w:val="21"/>
-        </w:rPr>
-      </w:pPr>
-      <w:r>
-        <w:rPr>
-          <w:rFonts w:ascii="宋体" w:hAnsi="宋体" w:cs="宋体" w:hint="eastAsia"/>
+          <w:rFonts w:ascii="Times New Roman" w:hAnsi="Times New Roman" w:cs="宋体"/>
+          <w:b/>
+          <w:kern w:val="0"/>
+          <w:szCs w:val="21"/>
+        </w:rPr>
+      </w:pPr>
+      <w:r>
+        <w:rPr>
+          <w:rFonts w:ascii="Times New Roman" w:hAnsi="Times New Roman" w:cs="宋体" w:hint="eastAsia"/>
           <w:b/>
           <w:kern w:val="0"/>
           <w:szCs w:val="21"/>
@@ -3107,7 +4029,7 @@
       </w:r>
       <w:r>
         <w:rPr>
-          <w:rFonts w:ascii="宋体" w:hAnsi="宋体" w:cs="宋体" w:hint="eastAsia"/>
+          <w:rFonts w:ascii="Times New Roman" w:hAnsi="Times New Roman" w:cs="宋体" w:hint="eastAsia"/>
           <w:b/>
           <w:kern w:val="0"/>
           <w:szCs w:val="21"/>
@@ -3116,7 +4038,7 @@
       </w:r>
       <w:r>
         <w:rPr>
-          <w:rFonts w:ascii="宋体" w:hAnsi="宋体" w:cs="宋体" w:hint="eastAsia"/>
+          <w:rFonts w:ascii="Times New Roman" w:hAnsi="Times New Roman" w:cs="宋体" w:hint="eastAsia"/>
           <w:b/>
           <w:kern w:val="0"/>
           <w:szCs w:val="21"/>
@@ -3125,7 +4047,7 @@
       </w:r>
       <w:r>
         <w:rPr>
-          <w:rFonts w:ascii="宋体" w:hAnsi="宋体" w:cs="宋体"/>
+          <w:rFonts w:ascii="Times New Roman" w:hAnsi="Times New Roman" w:cs="宋体"/>
           <w:b/>
           <w:kern w:val="0"/>
           <w:szCs w:val="21"/>
@@ -3134,16 +4056,25 @@
       </w:r>
       <w:r>
         <w:rPr>
-          <w:rFonts w:ascii="宋体" w:hAnsi="宋体" w:cs="宋体" w:hint="eastAsia"/>
-          <w:b/>
-          <w:kern w:val="0"/>
-          <w:szCs w:val="21"/>
-        </w:rPr>
-        <w:t>出版年份/</w:t>
-      </w:r>
-      <w:r>
-        <w:rPr>
-          <w:rFonts w:ascii="宋体" w:hAnsi="宋体" w:cs="宋体" w:hint="eastAsia"/>
+          <w:rFonts w:ascii="Times New Roman" w:hAnsi="Times New Roman" w:cs="宋体" w:hint="eastAsia"/>
+          <w:b/>
+          <w:kern w:val="0"/>
+          <w:szCs w:val="21"/>
+        </w:rPr>
+        <w:t>出版年份</w:t>
+      </w:r>
+      <w:r>
+        <w:rPr>
+          <w:rFonts w:ascii="Times New Roman" w:hAnsi="Times New Roman" w:cs="宋体" w:hint="eastAsia"/>
+          <w:b/>
+          <w:kern w:val="0"/>
+          <w:szCs w:val="21"/>
+        </w:rPr>
+        <w:t>/</w:t>
+      </w:r>
+      <w:r>
+        <w:rPr>
+          <w:rFonts w:ascii="Times New Roman" w:hAnsi="Times New Roman" w:cs="宋体" w:hint="eastAsia"/>
           <w:b/>
           <w:kern w:val="0"/>
           <w:szCs w:val="21"/>
@@ -3152,7 +4083,7 @@
       </w:r>
       <w:r>
         <w:rPr>
-          <w:rFonts w:ascii="宋体" w:hAnsi="宋体" w:cs="宋体" w:hint="eastAsia"/>
+          <w:rFonts w:ascii="Times New Roman" w:hAnsi="Times New Roman" w:cs="宋体" w:hint="eastAsia"/>
           <w:b/>
           <w:kern w:val="0"/>
           <w:szCs w:val="21"/>
@@ -3161,7 +4092,7 @@
       </w:r>
       <w:r>
         <w:rPr>
-          <w:rFonts w:ascii="宋体" w:hAnsi="宋体" w:cs="宋体"/>
+          <w:rFonts w:ascii="Times New Roman" w:hAnsi="Times New Roman" w:cs="宋体"/>
           <w:b/>
           <w:kern w:val="0"/>
           <w:szCs w:val="21"/>
@@ -3170,25 +4101,70 @@
       </w:r>
       <w:r>
         <w:rPr>
-          <w:rFonts w:ascii="宋体" w:hAnsi="宋体" w:cs="宋体" w:hint="eastAsia"/>
-          <w:b/>
-          <w:kern w:val="0"/>
-          <w:szCs w:val="21"/>
-        </w:rPr>
-        <w:t>第*卷</w:t>
-      </w:r>
-      <w:r>
-        <w:rPr>
-          <w:rFonts w:ascii="宋体" w:hAnsi="宋体" w:cs="宋体" w:hint="eastAsia"/>
-          <w:b/>
-          <w:kern w:val="0"/>
-          <w:szCs w:val="21"/>
-        </w:rPr>
-        <w:t>或第*页/</w:t>
-      </w:r>
-      <w:r>
-        <w:rPr>
-          <w:rFonts w:ascii="宋体" w:hAnsi="宋体" w:cs="宋体" w:hint="eastAsia"/>
+          <w:rFonts w:ascii="Times New Roman" w:hAnsi="Times New Roman" w:cs="宋体" w:hint="eastAsia"/>
+          <w:b/>
+          <w:kern w:val="0"/>
+          <w:szCs w:val="21"/>
+        </w:rPr>
+        <w:t>第</w:t>
+      </w:r>
+      <w:r>
+        <w:rPr>
+          <w:rFonts w:ascii="Times New Roman" w:hAnsi="Times New Roman" w:cs="宋体" w:hint="eastAsia"/>
+          <w:b/>
+          <w:kern w:val="0"/>
+          <w:szCs w:val="21"/>
+        </w:rPr>
+        <w:t>*</w:t>
+      </w:r>
+      <w:r>
+        <w:rPr>
+          <w:rFonts w:ascii="Times New Roman" w:hAnsi="Times New Roman" w:cs="宋体" w:hint="eastAsia"/>
+          <w:b/>
+          <w:kern w:val="0"/>
+          <w:szCs w:val="21"/>
+        </w:rPr>
+        <w:t>卷</w:t>
+      </w:r>
+      <w:r>
+        <w:rPr>
+          <w:rFonts w:ascii="Times New Roman" w:hAnsi="Times New Roman" w:cs="宋体" w:hint="eastAsia"/>
+          <w:b/>
+          <w:kern w:val="0"/>
+          <w:szCs w:val="21"/>
+        </w:rPr>
+        <w:t>或第</w:t>
+      </w:r>
+      <w:r>
+        <w:rPr>
+          <w:rFonts w:ascii="Times New Roman" w:hAnsi="Times New Roman" w:cs="宋体" w:hint="eastAsia"/>
+          <w:b/>
+          <w:kern w:val="0"/>
+          <w:szCs w:val="21"/>
+        </w:rPr>
+        <w:t>*</w:t>
+      </w:r>
+      <w:r>
+        <w:rPr>
+          <w:rFonts w:ascii="Times New Roman" w:hAnsi="Times New Roman" w:cs="宋体" w:hint="eastAsia"/>
+          <w:b/>
+          <w:kern w:val="0"/>
+          <w:szCs w:val="21"/>
+        </w:rPr>
+        <w:t>页</w:t>
+      </w:r>
+      <w:r>
+        <w:rPr>
+          <w:rFonts w:ascii="Times New Roman" w:hAnsi="Times New Roman" w:cs="宋体" w:hint="eastAsia"/>
+          <w:b/>
+          <w:kern w:val="0"/>
+          <w:szCs w:val="21"/>
+        </w:rPr>
+        <w:t>/</w:t>
+      </w:r>
+      <w:r>
+        <w:rPr>
+          <w:rFonts w:ascii="Times New Roman" w:hAnsi="Times New Roman" w:cs="宋体" w:hint="eastAsia"/>
           <w:b/>
           <w:kern w:val="0"/>
           <w:szCs w:val="21"/>
@@ -3197,7 +4173,7 @@
       </w:r>
       <w:r>
         <w:rPr>
-          <w:rFonts w:ascii="宋体" w:hAnsi="宋体" w:cs="宋体" w:hint="eastAsia"/>
+          <w:rFonts w:ascii="Times New Roman" w:hAnsi="Times New Roman" w:cs="宋体" w:hint="eastAsia"/>
           <w:b/>
           <w:kern w:val="0"/>
           <w:szCs w:val="21"/>
@@ -3206,7 +4182,7 @@
       </w:r>
       <w:r>
         <w:rPr>
-          <w:rFonts w:ascii="宋体" w:hAnsi="宋体" w:cs="宋体" w:hint="eastAsia"/>
+          <w:rFonts w:ascii="Times New Roman" w:hAnsi="Times New Roman" w:cs="宋体" w:hint="eastAsia"/>
           <w:b/>
           <w:kern w:val="0"/>
           <w:szCs w:val="21"/>
@@ -3217,11 +4193,780 @@
     <w:p>
       <w:pPr>
         <w:rPr>
-          <w:rFonts w:ascii="宋体" w:hAnsi="宋体" w:cs="宋体" w:hint="eastAsia"/>
-          <w:kern w:val="0"/>
-          <w:szCs w:val="21"/>
-        </w:rPr>
-      </w:pPr>
+          <w:rFonts w:cs="宋体"/>
+          <w:kern w:val="0"/>
+          <w:szCs w:val="21"/>
+        </w:rPr>
+      </w:pPr>
+    </w:p>
+    <w:p>
+      <w:pPr>
+        <w:pStyle w:val="a3"/>
+        <w:numPr>
+          <w:ilvl w:val="0"/>
+          <w:numId w:val="4"/>
+        </w:numPr>
+        <w:ind w:firstLineChars="0"/>
+      </w:pPr>
+      <w:r>
+        <w:rPr>
+          <w:rFonts w:hint="eastAsia"/>
+        </w:rPr>
+        <w:t>罗鸿，《</w:t>
+      </w:r>
+      <w:r>
+        <w:rPr>
+          <w:rFonts w:hint="eastAsia"/>
+        </w:rPr>
+        <w:t>ERP</w:t>
+      </w:r>
+      <w:r>
+        <w:rPr>
+          <w:rFonts w:hint="eastAsia"/>
+        </w:rPr>
+        <w:t>原理、设计、实施》，电子工业出版社，</w:t>
+      </w:r>
+      <w:r>
+        <w:rPr>
+          <w:rFonts w:hint="eastAsia"/>
+        </w:rPr>
+        <w:t>2002</w:t>
+      </w:r>
+    </w:p>
+    <w:p>
+      <w:pPr>
+        <w:pStyle w:val="a3"/>
+        <w:numPr>
+          <w:ilvl w:val="0"/>
+          <w:numId w:val="4"/>
+        </w:numPr>
+        <w:ind w:firstLineChars="0"/>
+      </w:pPr>
+      <w:r>
+        <w:rPr>
+          <w:rFonts w:hint="eastAsia"/>
+        </w:rPr>
+        <w:t>彭东辉，《流程再造教程》，华夏出版社，</w:t>
+      </w:r>
+      <w:r>
+        <w:rPr>
+          <w:rFonts w:hint="eastAsia"/>
+        </w:rPr>
+        <w:t>1997</w:t>
+      </w:r>
+    </w:p>
+    <w:p>
+      <w:pPr>
+        <w:pStyle w:val="a3"/>
+        <w:numPr>
+          <w:ilvl w:val="0"/>
+          <w:numId w:val="4"/>
+        </w:numPr>
+        <w:ind w:firstLineChars="0"/>
+      </w:pPr>
+      <w:r>
+        <w:rPr>
+          <w:rFonts w:hint="eastAsia"/>
+        </w:rPr>
+        <w:t>余菁，《企业再造：重组企业的业务流程》，广东经济出版社，</w:t>
+      </w:r>
+      <w:r>
+        <w:rPr>
+          <w:rFonts w:hint="eastAsia"/>
+        </w:rPr>
+        <w:t>2000</w:t>
+      </w:r>
+    </w:p>
+    <w:p>
+      <w:pPr>
+        <w:pStyle w:val="a3"/>
+        <w:numPr>
+          <w:ilvl w:val="0"/>
+          <w:numId w:val="4"/>
+        </w:numPr>
+        <w:ind w:firstLineChars="0"/>
+      </w:pPr>
+      <w:r>
+        <w:rPr>
+          <w:rFonts w:hint="eastAsia"/>
+        </w:rPr>
+        <w:t>Michael Hammer</w:t>
+      </w:r>
+      <w:r>
+        <w:t xml:space="preserve"> </w:t>
+      </w:r>
+      <w:r>
+        <w:rPr>
+          <w:rFonts w:hint="eastAsia"/>
+        </w:rPr>
+        <w:t>&amp;</w:t>
+      </w:r>
+      <w:r>
+        <w:t xml:space="preserve"> </w:t>
+      </w:r>
+      <w:r>
+        <w:rPr>
+          <w:rFonts w:hint="eastAsia"/>
+        </w:rPr>
+        <w:t>James Champy</w:t>
+      </w:r>
+      <w:r>
+        <w:rPr>
+          <w:rFonts w:hint="eastAsia"/>
+        </w:rPr>
+        <w:t>《企业重构—经营管理革命的宣言书》，</w:t>
+      </w:r>
+      <w:r>
+        <w:rPr>
+          <w:rFonts w:hint="eastAsia"/>
+        </w:rPr>
+        <w:t>1993</w:t>
+      </w:r>
+    </w:p>
+    <w:p>
+      <w:pPr>
+        <w:pStyle w:val="a3"/>
+        <w:numPr>
+          <w:ilvl w:val="0"/>
+          <w:numId w:val="4"/>
+        </w:numPr>
+        <w:ind w:firstLineChars="0"/>
+      </w:pPr>
+      <w:r>
+        <w:rPr>
+          <w:rFonts w:hint="eastAsia"/>
+        </w:rPr>
+        <w:t>波音公司网站</w:t>
+      </w:r>
+      <w:hyperlink r:id="rId5" w:history="1">
+        <w:r>
+          <w:rPr>
+            <w:rStyle w:val="a4"/>
+          </w:rPr>
+          <w:t>http://www.boeing.com</w:t>
+        </w:r>
+      </w:hyperlink>
+    </w:p>
+    <w:p>
+      <w:pPr>
+        <w:pStyle w:val="a3"/>
+        <w:numPr>
+          <w:ilvl w:val="0"/>
+          <w:numId w:val="4"/>
+        </w:numPr>
+        <w:ind w:firstLineChars="0"/>
+      </w:pPr>
+      <w:r>
+        <w:rPr>
+          <w:rFonts w:hint="eastAsia"/>
+        </w:rPr>
+        <w:t>空客公司网站</w:t>
+      </w:r>
+      <w:hyperlink r:id="rId6" w:history="1">
+        <w:r>
+          <w:rPr>
+            <w:rStyle w:val="a4"/>
+          </w:rPr>
+          <w:t>http://www.</w:t>
+        </w:r>
+        <w:r>
+          <w:rPr>
+            <w:rStyle w:val="a4"/>
+            <w:rFonts w:hint="eastAsia"/>
+          </w:rPr>
+          <w:t>airbus</w:t>
+        </w:r>
+        <w:r>
+          <w:rPr>
+            <w:rStyle w:val="a4"/>
+          </w:rPr>
+          <w:t>.com</w:t>
+        </w:r>
+      </w:hyperlink>
+    </w:p>
+    <w:p>
+      <w:pPr>
+        <w:pStyle w:val="a3"/>
+        <w:numPr>
+          <w:ilvl w:val="0"/>
+          <w:numId w:val="4"/>
+        </w:numPr>
+        <w:ind w:firstLineChars="0"/>
+      </w:pPr>
+      <w:r>
+        <w:rPr>
+          <w:rFonts w:hint="eastAsia"/>
+        </w:rPr>
+        <w:t>许江炜，《民用飞机生产物流流程再造及实施研究》，上海交通大学硕士论文，</w:t>
+      </w:r>
+      <w:r>
+        <w:rPr>
+          <w:rFonts w:hint="eastAsia"/>
+        </w:rPr>
+        <w:t>2012</w:t>
+      </w:r>
+    </w:p>
+    <w:p>
+      <w:pPr>
+        <w:pStyle w:val="a3"/>
+        <w:numPr>
+          <w:ilvl w:val="0"/>
+          <w:numId w:val="4"/>
+        </w:numPr>
+        <w:ind w:firstLineChars="0"/>
+      </w:pPr>
+      <w:r>
+        <w:rPr>
+          <w:rFonts w:hint="eastAsia"/>
+        </w:rPr>
+        <w:t>袁崇义</w:t>
+      </w:r>
+      <w:r>
+        <w:rPr>
+          <w:rFonts w:hint="eastAsia"/>
+        </w:rPr>
+        <w:t>，《</w:t>
+      </w:r>
+      <w:r>
+        <w:rPr>
+          <w:rFonts w:hint="eastAsia"/>
+        </w:rPr>
+        <w:t>Petri</w:t>
+      </w:r>
+      <w:r>
+        <w:rPr>
+          <w:rFonts w:hint="eastAsia"/>
+        </w:rPr>
+        <w:t>网原理与应用</w:t>
+      </w:r>
+      <w:r>
+        <w:rPr>
+          <w:rFonts w:hint="eastAsia"/>
+        </w:rPr>
+        <w:t>》，</w:t>
+      </w:r>
+      <w:r>
+        <w:rPr>
+          <w:rFonts w:hint="eastAsia"/>
+        </w:rPr>
+        <w:t>电子工业出版社</w:t>
+      </w:r>
+      <w:r>
+        <w:rPr>
+          <w:rFonts w:hint="eastAsia"/>
+        </w:rPr>
+        <w:t>，</w:t>
+      </w:r>
+      <w:r>
+        <w:rPr>
+          <w:rFonts w:hint="eastAsia"/>
+        </w:rPr>
+        <w:t>2005-3</w:t>
+      </w:r>
+    </w:p>
+    <w:p>
+      <w:pPr>
+        <w:pStyle w:val="a3"/>
+        <w:numPr>
+          <w:ilvl w:val="0"/>
+          <w:numId w:val="4"/>
+        </w:numPr>
+        <w:ind w:firstLineChars="0"/>
+      </w:pPr>
+      <w:r>
+        <w:rPr>
+          <w:rFonts w:hint="eastAsia"/>
+        </w:rPr>
+        <w:t>吴哲辉</w:t>
+      </w:r>
+      <w:r>
+        <w:rPr>
+          <w:rFonts w:hint="eastAsia"/>
+        </w:rPr>
+        <w:t>，《</w:t>
+      </w:r>
+      <w:r>
+        <w:rPr>
+          <w:rFonts w:hint="eastAsia"/>
+        </w:rPr>
+        <w:t>Petri</w:t>
+      </w:r>
+      <w:r>
+        <w:rPr>
+          <w:rFonts w:hint="eastAsia"/>
+        </w:rPr>
+        <w:t>网导论</w:t>
+      </w:r>
+      <w:r>
+        <w:rPr>
+          <w:rFonts w:hint="eastAsia"/>
+        </w:rPr>
+        <w:t>》，</w:t>
+      </w:r>
+      <w:r>
+        <w:rPr>
+          <w:rFonts w:hint="eastAsia"/>
+        </w:rPr>
+        <w:t>机械工业出版社</w:t>
+      </w:r>
+      <w:r>
+        <w:rPr>
+          <w:rFonts w:hint="eastAsia"/>
+        </w:rPr>
+        <w:t>，</w:t>
+      </w:r>
+      <w:r>
+        <w:rPr>
+          <w:rFonts w:hint="eastAsia"/>
+        </w:rPr>
+        <w:t>2006</w:t>
+      </w:r>
+    </w:p>
+    <w:p>
+      <w:pPr>
+        <w:pStyle w:val="a3"/>
+        <w:numPr>
+          <w:ilvl w:val="0"/>
+          <w:numId w:val="4"/>
+        </w:numPr>
+        <w:ind w:firstLineChars="0"/>
+      </w:pPr>
+      <w:r>
+        <w:rPr>
+          <w:rFonts w:hint="eastAsia"/>
+        </w:rPr>
+        <w:t>林闯</w:t>
+      </w:r>
+      <w:r>
+        <w:rPr>
+          <w:rFonts w:hint="eastAsia"/>
+        </w:rPr>
+        <w:t>，《</w:t>
+      </w:r>
+      <w:r>
+        <w:rPr>
+          <w:rFonts w:hint="eastAsia"/>
+        </w:rPr>
+        <w:t>随机</w:t>
+      </w:r>
+      <w:r>
+        <w:rPr>
+          <w:rFonts w:hint="eastAsia"/>
+        </w:rPr>
+        <w:t>Petri</w:t>
+      </w:r>
+      <w:r>
+        <w:rPr>
+          <w:rFonts w:hint="eastAsia"/>
+        </w:rPr>
+        <w:t>网和系统性能评价</w:t>
+      </w:r>
+      <w:r>
+        <w:rPr>
+          <w:rFonts w:hint="eastAsia"/>
+        </w:rPr>
+        <w:t>》，</w:t>
+      </w:r>
+      <w:r>
+        <w:rPr>
+          <w:rFonts w:hint="eastAsia"/>
+        </w:rPr>
+        <w:t>清华大学出版社</w:t>
+      </w:r>
+      <w:r>
+        <w:rPr>
+          <w:rFonts w:hint="eastAsia"/>
+        </w:rPr>
+        <w:t>，</w:t>
+      </w:r>
+      <w:r>
+        <w:rPr>
+          <w:rFonts w:hint="eastAsia"/>
+        </w:rPr>
+        <w:t>2005</w:t>
+      </w:r>
+    </w:p>
+    <w:p>
+      <w:pPr>
+        <w:pStyle w:val="a3"/>
+        <w:numPr>
+          <w:ilvl w:val="0"/>
+          <w:numId w:val="4"/>
+        </w:numPr>
+        <w:ind w:firstLineChars="0"/>
+      </w:pPr>
+      <w:r>
+        <w:rPr>
+          <w:rFonts w:hint="eastAsia"/>
+        </w:rPr>
+        <w:t>刘静，《企业采购流程再造的方法研究》，天津</w:t>
+      </w:r>
+      <w:r>
+        <w:rPr>
+          <w:rFonts w:hint="eastAsia"/>
+        </w:rPr>
+        <w:t>师范</w:t>
+      </w:r>
+      <w:r>
+        <w:rPr>
+          <w:rFonts w:hint="eastAsia"/>
+        </w:rPr>
+        <w:t>大学研究生学位论文，</w:t>
+      </w:r>
+      <w:r>
+        <w:rPr>
+          <w:rFonts w:hint="eastAsia"/>
+        </w:rPr>
+        <w:t>2006</w:t>
+      </w:r>
+    </w:p>
+    <w:p>
+      <w:pPr>
+        <w:pStyle w:val="a3"/>
+        <w:numPr>
+          <w:ilvl w:val="0"/>
+          <w:numId w:val="4"/>
+        </w:numPr>
+        <w:ind w:firstLineChars="0"/>
+      </w:pPr>
+      <w:r>
+        <w:rPr>
+          <w:rFonts w:hint="eastAsia"/>
+        </w:rPr>
+        <w:t>崔丽霞，《</w:t>
+      </w:r>
+      <w:r>
+        <w:rPr>
+          <w:rFonts w:hint="eastAsia"/>
+        </w:rPr>
+        <w:t>基于</w:t>
+      </w:r>
+      <w:r>
+        <w:rPr>
+          <w:rFonts w:hint="eastAsia"/>
+        </w:rPr>
+        <w:t xml:space="preserve"> Petri </w:t>
+      </w:r>
+      <w:r>
+        <w:rPr>
+          <w:rFonts w:hint="eastAsia"/>
+        </w:rPr>
+        <w:t>网的汽车制造业采购业务流程仿真优化研究</w:t>
+      </w:r>
+      <w:r>
+        <w:rPr>
+          <w:rFonts w:hint="eastAsia"/>
+        </w:rPr>
+        <w:t>》，吉林大学硕士学位论文，</w:t>
+      </w:r>
+      <w:r>
+        <w:rPr>
+          <w:rFonts w:hint="eastAsia"/>
+        </w:rPr>
+        <w:t>2005</w:t>
+      </w:r>
+    </w:p>
+    <w:p>
+      <w:pPr>
+        <w:pStyle w:val="a3"/>
+        <w:numPr>
+          <w:ilvl w:val="0"/>
+          <w:numId w:val="4"/>
+        </w:numPr>
+        <w:ind w:firstLineChars="0"/>
+      </w:pPr>
+      <w:r>
+        <w:rPr>
+          <w:rFonts w:hint="eastAsia"/>
+        </w:rPr>
+        <w:t>杨瑞超，《</w:t>
+      </w:r>
+      <w:r>
+        <w:rPr>
+          <w:rFonts w:hint="eastAsia"/>
+        </w:rPr>
+        <w:t>基于</w:t>
+      </w:r>
+      <w:r>
+        <w:rPr>
+          <w:rFonts w:hint="eastAsia"/>
+        </w:rPr>
+        <w:t xml:space="preserve"> </w:t>
+      </w:r>
+      <w:r>
+        <w:t xml:space="preserve">Petri </w:t>
+      </w:r>
+      <w:r>
+        <w:rPr>
+          <w:rFonts w:hint="eastAsia"/>
+        </w:rPr>
+        <w:t>网的企业业务流程再造优化方法研究</w:t>
+      </w:r>
+      <w:r>
+        <w:rPr>
+          <w:rFonts w:hint="eastAsia"/>
+        </w:rPr>
+        <w:t>》，河北工业大学硕士学位论文，</w:t>
+      </w:r>
+      <w:r>
+        <w:rPr>
+          <w:rFonts w:hint="eastAsia"/>
+        </w:rPr>
+        <w:t>2010</w:t>
+      </w:r>
+    </w:p>
+    <w:p>
+      <w:pPr>
+        <w:pStyle w:val="a3"/>
+        <w:numPr>
+          <w:ilvl w:val="0"/>
+          <w:numId w:val="4"/>
+        </w:numPr>
+        <w:ind w:firstLineChars="0"/>
+      </w:pPr>
+      <w:r>
+        <w:t>Petri, Carl Adam; Reisig, Wolfgang (2008). "Petri net". Scholarpedia. 3 (4): 6477. doi:10.4249/scholarpedia.6477.</w:t>
+      </w:r>
+    </w:p>
+    <w:p>
+      <w:pPr>
+        <w:pStyle w:val="a3"/>
+        <w:numPr>
+          <w:ilvl w:val="0"/>
+          <w:numId w:val="4"/>
+        </w:numPr>
+        <w:ind w:firstLineChars="0"/>
+      </w:pPr>
+      <w:r>
+        <w:t>Reisig, Wolfgang (1991). "Petri Nets and Algebraic Specifications". Theoretical Computer Science. 80 (1): 1–34. doi:10.1016/0304-3975(91)90203-e.</w:t>
+      </w:r>
+    </w:p>
+    <w:p>
+      <w:pPr>
+        <w:pStyle w:val="a3"/>
+        <w:numPr>
+          <w:ilvl w:val="0"/>
+          <w:numId w:val="4"/>
+        </w:numPr>
+        <w:ind w:firstLineChars="0"/>
+      </w:pPr>
+      <w:r>
+        <w:t>Desel, Jörg; Juhás, Gabriel (2001). "What Is a Petri Net? Informal Answers for the Informed Reader". In Ehrig, Hartmut; et al. Unifying Petri Nets. LNCS. 2128. Springerlink.com. pp. 1–25. Retrieved 2014-05-14.</w:t>
+      </w:r>
+    </w:p>
+    <w:p>
+      <w:pPr>
+        <w:pStyle w:val="a3"/>
+        <w:numPr>
+          <w:ilvl w:val="0"/>
+          <w:numId w:val="4"/>
+        </w:numPr>
+        <w:ind w:firstLineChars="0"/>
+      </w:pPr>
+      <w:r>
+        <w:t>Esparza, Javier; Nielsen, Mogens (1995) [1994]. "Decidability issues for Petri nets - a survey". Bulletin of the EATCS (Revised ed.). Retrieved 2014-05-14.</w:t>
+      </w:r>
+    </w:p>
+    <w:p>
+      <w:pPr>
+        <w:pStyle w:val="a3"/>
+        <w:numPr>
+          <w:ilvl w:val="0"/>
+          <w:numId w:val="4"/>
+        </w:numPr>
+        <w:ind w:firstLineChars="0"/>
+      </w:pPr>
+      <w:r>
+        <w:lastRenderedPageBreak/>
+        <w:t>Lipton, R. (1976). "The Reachability Problem Requires Exponential Space". Technical Report 62. Yale University.</w:t>
+      </w:r>
+    </w:p>
+    <w:p>
+      <w:pPr>
+        <w:pStyle w:val="a3"/>
+        <w:numPr>
+          <w:ilvl w:val="0"/>
+          <w:numId w:val="4"/>
+        </w:numPr>
+        <w:ind w:firstLineChars="0"/>
+      </w:pPr>
+      <w:r>
+        <w:t>Küngas, P. (July 26–29, 2005). Petri Net Reachability Checking Is Polynomial with Optimal Abstraction Hierarchies. Proceedings of the 6th International Symposium on Abstraction, Reformulation and Approximation—SARA 2005. Airth Castle, Scotland, UK.</w:t>
+      </w:r>
+    </w:p>
+    <w:p>
+      <w:pPr>
+        <w:pStyle w:val="a3"/>
+        <w:numPr>
+          <w:ilvl w:val="0"/>
+          <w:numId w:val="4"/>
+        </w:numPr>
+        <w:ind w:firstLineChars="0"/>
+      </w:pPr>
+      <w:r>
+        <w:t>Murata, Tadao (April 1989). "Petri Nets: Properties, Analysis and Applications". Proceedings of the IEEE. 77 (4): 541–558. doi:10.1109/5.24143. Retrieved 2014-10-13.</w:t>
+      </w:r>
+    </w:p>
+    <w:p>
+      <w:pPr>
+        <w:pStyle w:val="a3"/>
+        <w:numPr>
+          <w:ilvl w:val="0"/>
+          <w:numId w:val="4"/>
+        </w:numPr>
+        <w:ind w:firstLineChars="0"/>
+      </w:pPr>
+      <w:bookmarkStart w:id="0" w:name="_GoBack"/>
+      <w:bookmarkEnd w:id="0"/>
+      <w:r>
+        <w:t>David, René; Alla, Hassane (2005). Discrete, continuous, and hybrid Petri Nets. Springer. ISBN 978-3-540-22480-8.</w:t>
+      </w:r>
+    </w:p>
+    <w:p>
+      <w:pPr>
+        <w:pStyle w:val="a3"/>
+        <w:numPr>
+          <w:ilvl w:val="0"/>
+          <w:numId w:val="4"/>
+        </w:numPr>
+        <w:ind w:firstLineChars="0"/>
+      </w:pPr>
+      <w:r>
+        <w:t>Jensen, Kurt. "A brief introduction to colored Petri nets" (PDF).</w:t>
+      </w:r>
+    </w:p>
+    <w:p>
+      <w:pPr>
+        <w:pStyle w:val="a3"/>
+        <w:numPr>
+          <w:ilvl w:val="0"/>
+          <w:numId w:val="4"/>
+        </w:numPr>
+        <w:ind w:firstLineChars="0"/>
+      </w:pPr>
+      <w:r>
+        <w:t>Araki, T.; Kasami, T. (1977). "Some Decision Problems Related to the Reachability Problem for Petri Nets". Theoretical Computer Science. 3 (1): 85–104. doi:10.1016/0304-3975(76)90067-0.</w:t>
+      </w:r>
+    </w:p>
+    <w:p>
+      <w:pPr>
+        <w:pStyle w:val="a3"/>
+        <w:numPr>
+          <w:ilvl w:val="0"/>
+          <w:numId w:val="4"/>
+        </w:numPr>
+        <w:ind w:firstLineChars="0"/>
+      </w:pPr>
+      <w:r>
+        <w:t>Dufourd, C.; Finkel, A.; Schnoebelen, Ph. (1998). "Reset Nets Between Decidability and Undecidability". Proceedings of the 25th International Colloquium on Automata, Languages and Programming. LNCS. 1443. pp. 103–115.</w:t>
+      </w:r>
+    </w:p>
+    <w:p>
+      <w:pPr>
+        <w:pStyle w:val="a3"/>
+        <w:numPr>
+          <w:ilvl w:val="0"/>
+          <w:numId w:val="4"/>
+        </w:numPr>
+        <w:ind w:firstLineChars="0"/>
+      </w:pPr>
+      <w:r>
+        <w:t>Zaitsev, D. A. (2013). "Toward the Minimal Universal Petri Net". IEEE Transactions on Systems, Man, and Cybernetics: Systems. 44: 1–12. doi:10.1109/TSMC.2012.2237549.</w:t>
+      </w:r>
+    </w:p>
+    <w:p>
+      <w:pPr>
+        <w:pStyle w:val="a3"/>
+        <w:numPr>
+          <w:ilvl w:val="0"/>
+          <w:numId w:val="4"/>
+        </w:numPr>
+        <w:ind w:firstLineChars="0"/>
+      </w:pPr>
+      <w:r>
+        <w:t>"Very Brief Introduction to CP-nets". Department of Computer Science, University of Aarhus, Denmark.</w:t>
+      </w:r>
+    </w:p>
+    <w:p>
+      <w:pPr>
+        <w:pStyle w:val="a3"/>
+        <w:numPr>
+          <w:ilvl w:val="0"/>
+          <w:numId w:val="4"/>
+        </w:numPr>
+        <w:ind w:firstLineChars="0"/>
+      </w:pPr>
+      <w:r>
+        <w:t>Dawis, E. P.; Dawis, J. F.; Koo, Wei-Pin (2001). Architecture of Computer-based Systems using Dualistic Petri Nets. 2001 IEEE International Conference on Systems, Man, and Cybernetics. pp. 1554–1558.</w:t>
+      </w:r>
+    </w:p>
+    <w:p>
+      <w:pPr>
+        <w:pStyle w:val="a3"/>
+        <w:numPr>
+          <w:ilvl w:val="0"/>
+          <w:numId w:val="4"/>
+        </w:numPr>
+        <w:ind w:firstLineChars="0"/>
+      </w:pPr>
+      <w:r>
+        <w:t>Dawis, E. P. (2001). Architecture of an SS7 Protocol Stack on a Broadband Switch Platform using Dualistic Petri Nets. 2001 IEEE Pacific Rim Conference on Communications, Computers and signal Processing. pp. 323–326.</w:t>
+      </w:r>
+    </w:p>
+    <w:p>
+      <w:pPr>
+        <w:pStyle w:val="a3"/>
+        <w:numPr>
+          <w:ilvl w:val="0"/>
+          <w:numId w:val="4"/>
+        </w:numPr>
+        <w:ind w:firstLineChars="0"/>
+      </w:pPr>
+      <w:r>
+        <w:t>van der Aalst, W. M. P. (1998). "The application of Petri nets to workflow management". J of Circuits, Sys and Comput. 8 (1): 21–66. doi:10.1142/s0218126698000043.</w:t>
+      </w:r>
+    </w:p>
+    <w:p>
+      <w:pPr>
+        <w:pStyle w:val="a3"/>
+        <w:numPr>
+          <w:ilvl w:val="0"/>
+          <w:numId w:val="4"/>
+        </w:numPr>
+        <w:ind w:firstLineChars="0"/>
+      </w:pPr>
+      <w:r>
+        <w:t>van Hee, K.; Sidorova, N.; Voorhoeve, M. (2003). "Soundness and separability of workflow nets in the stepwise refinement approach" (PDF). In van der Aalst, W. M. P.; Best, E. Application and Theory of Petri Nets 2003. Lect Notes in Comput Sci. 2678. Springer. pp. 337–356.</w:t>
+      </w:r>
+    </w:p>
+    <w:p>
+      <w:pPr>
+        <w:pStyle w:val="a3"/>
+        <w:numPr>
+          <w:ilvl w:val="0"/>
+          <w:numId w:val="4"/>
+        </w:numPr>
+        <w:ind w:firstLineChars="0"/>
+      </w:pPr>
+      <w:r>
+        <w:t>Ping, L.; Hao, H.; Jian, L. (2004). Moldt, Daniel, ed. On 1-soundness and soundness of workflow nets. Proc of the 3rd Workshop on Modelling of Objects, Components, and Agents. Aarhus, Denmark: DAIMI PB. pp. 21–36.</w:t>
+      </w:r>
+    </w:p>
+    <w:p>
+      <w:pPr>
+        <w:pStyle w:val="a3"/>
+        <w:numPr>
+          <w:ilvl w:val="0"/>
+          <w:numId w:val="4"/>
+        </w:numPr>
+        <w:ind w:firstLineChars="0"/>
+        <w:rPr>
+          <w:rFonts w:hint="eastAsia"/>
+        </w:rPr>
+      </w:pPr>
+      <w:r>
+        <w:t>Winskel, G.; Nielsen, M. "Models for Concurrency" (PDF). Handbook of Logic and the Foundations of Computer Science. 4. OUP. pp. 1–148.</w:t>
+      </w:r>
     </w:p>
     <w:sectPr>
       <w:pgSz w:w="11906" w:h="16838"/>
@@ -3325,6 +5070,92 @@
     </w:lvl>
   </w:abstractNum>
   <w:abstractNum w:abstractNumId="1" w15:restartNumberingAfterBreak="0">
+    <w:nsid w:val="11993C56"/>
+    <w:multiLevelType w:val="hybridMultilevel"/>
+    <w:tmpl w:val="C4BCF41E"/>
+    <w:lvl w:ilvl="0" w:tplc="0409000F">
+      <w:start w:val="1"/>
+      <w:numFmt w:val="decimal"/>
+      <w:lvlText w:val="%1."/>
+      <w:lvlJc w:val="left"/>
+      <w:pPr>
+        <w:ind w:left="420" w:hanging="420"/>
+      </w:pPr>
+    </w:lvl>
+    <w:lvl w:ilvl="1" w:tplc="04090019" w:tentative="1">
+      <w:start w:val="1"/>
+      <w:numFmt w:val="lowerLetter"/>
+      <w:lvlText w:val="%2)"/>
+      <w:lvlJc w:val="left"/>
+      <w:pPr>
+        <w:ind w:left="840" w:hanging="420"/>
+      </w:pPr>
+    </w:lvl>
+    <w:lvl w:ilvl="2" w:tplc="0409001B" w:tentative="1">
+      <w:start w:val="1"/>
+      <w:numFmt w:val="lowerRoman"/>
+      <w:lvlText w:val="%3."/>
+      <w:lvlJc w:val="right"/>
+      <w:pPr>
+        <w:ind w:left="1260" w:hanging="420"/>
+      </w:pPr>
+    </w:lvl>
+    <w:lvl w:ilvl="3" w:tplc="0409000F" w:tentative="1">
+      <w:start w:val="1"/>
+      <w:numFmt w:val="decimal"/>
+      <w:lvlText w:val="%4."/>
+      <w:lvlJc w:val="left"/>
+      <w:pPr>
+        <w:ind w:left="1680" w:hanging="420"/>
+      </w:pPr>
+    </w:lvl>
+    <w:lvl w:ilvl="4" w:tplc="04090019" w:tentative="1">
+      <w:start w:val="1"/>
+      <w:numFmt w:val="lowerLetter"/>
+      <w:lvlText w:val="%5)"/>
+      <w:lvlJc w:val="left"/>
+      <w:pPr>
+        <w:ind w:left="2100" w:hanging="420"/>
+      </w:pPr>
+    </w:lvl>
+    <w:lvl w:ilvl="5" w:tplc="0409001B" w:tentative="1">
+      <w:start w:val="1"/>
+      <w:numFmt w:val="lowerRoman"/>
+      <w:lvlText w:val="%6."/>
+      <w:lvlJc w:val="right"/>
+      <w:pPr>
+        <w:ind w:left="2520" w:hanging="420"/>
+      </w:pPr>
+    </w:lvl>
+    <w:lvl w:ilvl="6" w:tplc="0409000F" w:tentative="1">
+      <w:start w:val="1"/>
+      <w:numFmt w:val="decimal"/>
+      <w:lvlText w:val="%7."/>
+      <w:lvlJc w:val="left"/>
+      <w:pPr>
+        <w:ind w:left="2940" w:hanging="420"/>
+      </w:pPr>
+    </w:lvl>
+    <w:lvl w:ilvl="7" w:tplc="04090019" w:tentative="1">
+      <w:start w:val="1"/>
+      <w:numFmt w:val="lowerLetter"/>
+      <w:lvlText w:val="%8)"/>
+      <w:lvlJc w:val="left"/>
+      <w:pPr>
+        <w:ind w:left="3360" w:hanging="420"/>
+      </w:pPr>
+    </w:lvl>
+    <w:lvl w:ilvl="8" w:tplc="0409001B" w:tentative="1">
+      <w:start w:val="1"/>
+      <w:numFmt w:val="lowerRoman"/>
+      <w:lvlText w:val="%9."/>
+      <w:lvlJc w:val="right"/>
+      <w:pPr>
+        <w:ind w:left="3780" w:hanging="420"/>
+      </w:pPr>
+    </w:lvl>
+  </w:abstractNum>
+  <w:abstractNum w:abstractNumId="2" w15:restartNumberingAfterBreak="0">
     <w:nsid w:val="4EB65707"/>
     <w:multiLevelType w:val="hybridMultilevel"/>
     <w:tmpl w:val="5616DF5A"/>
@@ -3413,7 +5244,7 @@
       </w:pPr>
     </w:lvl>
   </w:abstractNum>
-  <w:abstractNum w:abstractNumId="2" w15:restartNumberingAfterBreak="0">
+  <w:abstractNum w:abstractNumId="3" w15:restartNumberingAfterBreak="0">
     <w:nsid w:val="693E3FA5"/>
     <w:multiLevelType w:val="hybridMultilevel"/>
     <w:tmpl w:val="0EA0880A"/>
@@ -3503,12 +5334,15 @@
     </w:lvl>
   </w:abstractNum>
   <w:num w:numId="1">
-    <w:abstractNumId w:val="2"/>
+    <w:abstractNumId w:val="3"/>
   </w:num>
   <w:num w:numId="2">
     <w:abstractNumId w:val="0"/>
   </w:num>
   <w:num w:numId="3">
+    <w:abstractNumId w:val="2"/>
+  </w:num>
+  <w:num w:numId="4">
     <w:abstractNumId w:val="1"/>
   </w:num>
 </w:numbering>
@@ -3539,6 +5373,7 @@
     <w:lsdException w:name="caption" w:semiHidden="1" w:unhideWhenUsed="1" w:qFormat="1"/>
     <w:lsdException w:name="Title" w:qFormat="1"/>
     <w:lsdException w:name="Subtitle" w:qFormat="1"/>
+    <w:lsdException w:name="Hyperlink" w:uiPriority="99"/>
     <w:lsdException w:name="Strong" w:qFormat="1"/>
     <w:lsdException w:name="Emphasis" w:qFormat="1"/>
     <w:lsdException w:name="Normal Table" w:semiHidden="1" w:unhideWhenUsed="1"/>
@@ -3820,7 +5655,6 @@
   <w:style w:type="character" w:default="1" w:styleId="a0">
     <w:name w:val="Default Paragraph Font"/>
     <w:uiPriority w:val="1"/>
-    <w:semiHidden/>
     <w:unhideWhenUsed/>
   </w:style>
   <w:style w:type="table" w:default="1" w:styleId="a1">
@@ -3855,6 +5689,15 @@
     <w:rPr>
       <w:rFonts w:ascii="Calibri" w:hAnsi="Calibri"/>
       <w:szCs w:val="22"/>
+    </w:rPr>
+  </w:style>
+  <w:style w:type="character" w:styleId="a4">
+    <w:name w:val="Hyperlink"/>
+    <w:uiPriority w:val="99"/>
+    <w:rsid w:val="00244F58"/>
+    <w:rPr>
+      <w:color w:val="0000FF"/>
+      <w:u w:val="single"/>
     </w:rPr>
   </w:style>
 </w:styles>

</xml_diff>